<commit_message>
Added table to Permisson doc
</commit_message>
<xml_diff>
--- a/resources/views/documents/Разрешение на вывоз.docx
+++ b/resources/views/documents/Разрешение на вывоз.docx
@@ -149,29 +149,7 @@
                 <w:szCs w:val="28"/>
                 <w:lang w:val="en-US"/>
               </w:rPr>
-              <w:t>${</w:t>
-            </w:r>
-            <w:proofErr w:type="spellStart"/>
-            <w:r>
-              <w:rPr>
-                <w:rFonts w:ascii="Times New Roman" w:hAnsi="Times New Roman" w:cs="Times New Roman"/>
-                <w:color w:val="000000"/>
-                <w:sz w:val="28"/>
-                <w:szCs w:val="28"/>
-                <w:lang w:val="en-US"/>
-              </w:rPr>
-              <w:t>exports_permission_date</w:t>
-            </w:r>
-            <w:proofErr w:type="spellEnd"/>
-            <w:r>
-              <w:rPr>
-                <w:rFonts w:ascii="Times New Roman" w:hAnsi="Times New Roman" w:cs="Times New Roman"/>
-                <w:color w:val="000000"/>
-                <w:sz w:val="28"/>
-                <w:szCs w:val="28"/>
-                <w:lang w:val="en-US"/>
-              </w:rPr>
-              <w:t>}</w:t>
+              <w:t>${exports_permission_date}</w:t>
             </w:r>
           </w:p>
         </w:tc>
@@ -241,18 +219,7 @@
                 <w:szCs w:val="28"/>
                 <w:lang w:val="en-US"/>
               </w:rPr>
-              <w:t>${</w:t>
-            </w:r>
-            <w:proofErr w:type="spellStart"/>
-            <w:r>
-              <w:rPr>
-                <w:rFonts w:ascii="Times New Roman" w:hAnsi="Times New Roman" w:cs="Times New Roman"/>
-                <w:color w:val="000000"/>
-                <w:sz w:val="28"/>
-                <w:szCs w:val="28"/>
-                <w:lang w:val="en-US"/>
-              </w:rPr>
-              <w:t>exports_</w:t>
+              <w:t>${exports_</w:t>
             </w:r>
             <w:r>
               <w:rPr>
@@ -264,7 +231,6 @@
               </w:rPr>
               <w:t>permission_num</w:t>
             </w:r>
-            <w:proofErr w:type="spellEnd"/>
             <w:r>
               <w:rPr>
                 <w:rFonts w:ascii="Times New Roman" w:hAnsi="Times New Roman" w:cs="Times New Roman"/>
@@ -346,18 +312,7 @@
                 <w:szCs w:val="28"/>
                 <w:lang w:val="en-US"/>
               </w:rPr>
-              <w:t>${</w:t>
-            </w:r>
-            <w:proofErr w:type="spellStart"/>
-            <w:r>
-              <w:rPr>
-                <w:rFonts w:ascii="Times New Roman" w:hAnsi="Times New Roman" w:cs="Times New Roman"/>
-                <w:color w:val="000000"/>
-                <w:sz w:val="28"/>
-                <w:szCs w:val="28"/>
-                <w:lang w:val="en-US"/>
-              </w:rPr>
-              <w:t>exports_</w:t>
+              <w:t>${exports_</w:t>
             </w:r>
             <w:r>
               <w:rPr>
@@ -377,18 +332,7 @@
                 <w:szCs w:val="28"/>
                 <w:lang w:val="en-US"/>
               </w:rPr>
-              <w:t>_date</w:t>
-            </w:r>
-            <w:proofErr w:type="spellEnd"/>
-            <w:r>
-              <w:rPr>
-                <w:rFonts w:ascii="Times New Roman" w:hAnsi="Times New Roman" w:cs="Times New Roman"/>
-                <w:color w:val="000000"/>
-                <w:sz w:val="28"/>
-                <w:szCs w:val="28"/>
-                <w:lang w:val="en-US"/>
-              </w:rPr>
-              <w:t>}</w:t>
+              <w:t>_date}</w:t>
             </w:r>
           </w:p>
         </w:tc>
@@ -459,18 +403,7 @@
                 <w:szCs w:val="28"/>
                 <w:lang w:val="en-US"/>
               </w:rPr>
-              <w:t>${</w:t>
-            </w:r>
-            <w:proofErr w:type="spellStart"/>
-            <w:r>
-              <w:rPr>
-                <w:rFonts w:ascii="Times New Roman" w:hAnsi="Times New Roman" w:cs="Times New Roman"/>
-                <w:color w:val="000000"/>
-                <w:sz w:val="28"/>
-                <w:szCs w:val="28"/>
-                <w:lang w:val="en-US"/>
-              </w:rPr>
-              <w:t>exports_</w:t>
+              <w:t>${exports_</w:t>
             </w:r>
             <w:r>
               <w:rPr>
@@ -482,7 +415,6 @@
               </w:rPr>
               <w:t>request_num</w:t>
             </w:r>
-            <w:proofErr w:type="spellEnd"/>
             <w:r>
               <w:rPr>
                 <w:rFonts w:ascii="Times New Roman" w:hAnsi="Times New Roman" w:cs="Times New Roman"/>
@@ -642,7 +574,6 @@
               </w:rPr>
               <w:t>${</w:t>
             </w:r>
-            <w:proofErr w:type="spellStart"/>
             <w:r>
               <w:rPr>
                 <w:rFonts w:ascii="Times New Roman" w:hAnsi="Times New Roman" w:cs="Times New Roman"/>
@@ -653,7 +584,6 @@
               </w:rPr>
               <w:t>institution_name</w:t>
             </w:r>
-            <w:proofErr w:type="spellEnd"/>
             <w:r>
               <w:rPr>
                 <w:rFonts w:ascii="Times New Roman" w:hAnsi="Times New Roman" w:cs="Times New Roman"/>
@@ -776,7 +706,6 @@
               </w:rPr>
               <w:t>в ${</w:t>
             </w:r>
-            <w:proofErr w:type="spellStart"/>
             <w:r>
               <w:rPr>
                 <w:rFonts w:ascii="Times New Roman" w:hAnsi="Times New Roman" w:cs="Times New Roman"/>
@@ -787,7 +716,6 @@
               </w:rPr>
               <w:t>currdate</w:t>
             </w:r>
-            <w:proofErr w:type="spellEnd"/>
             <w:r>
               <w:rPr>
                 <w:rFonts w:ascii="Times New Roman" w:hAnsi="Times New Roman" w:cs="Times New Roman"/>
@@ -928,29 +856,7 @@
                 <w:szCs w:val="28"/>
                 <w:lang w:val="en-US"/>
               </w:rPr>
-              <w:t>${</w:t>
-            </w:r>
-            <w:proofErr w:type="spellStart"/>
-            <w:r>
-              <w:rPr>
-                <w:rFonts w:ascii="Times New Roman" w:hAnsi="Times New Roman" w:cs="Times New Roman"/>
-                <w:color w:val="000000"/>
-                <w:sz w:val="28"/>
-                <w:szCs w:val="28"/>
-                <w:lang w:val="en-US"/>
-              </w:rPr>
-              <w:t>organization_name</w:t>
-            </w:r>
-            <w:proofErr w:type="spellEnd"/>
-            <w:r>
-              <w:rPr>
-                <w:rFonts w:ascii="Times New Roman" w:hAnsi="Times New Roman" w:cs="Times New Roman"/>
-                <w:color w:val="000000"/>
-                <w:sz w:val="28"/>
-                <w:szCs w:val="28"/>
-                <w:lang w:val="en-US"/>
-              </w:rPr>
-              <w:t>}</w:t>
+              <w:t>${organization_name}</w:t>
             </w:r>
           </w:p>
         </w:tc>
@@ -1031,18 +937,7 @@
                 <w:szCs w:val="28"/>
                 <w:lang w:val="en-US"/>
               </w:rPr>
-              <w:t>${</w:t>
-            </w:r>
-            <w:proofErr w:type="spellStart"/>
-            <w:r>
-              <w:rPr>
-                <w:rFonts w:ascii="Times New Roman" w:hAnsi="Times New Roman" w:cs="Times New Roman"/>
-                <w:color w:val="000000"/>
-                <w:sz w:val="28"/>
-                <w:szCs w:val="28"/>
-                <w:lang w:val="en-US"/>
-              </w:rPr>
-              <w:t>organization_</w:t>
+              <w:t>${organization_</w:t>
             </w:r>
             <w:r>
               <w:rPr>
@@ -1054,7 +949,6 @@
               </w:rPr>
               <w:t>tin</w:t>
             </w:r>
-            <w:proofErr w:type="spellEnd"/>
             <w:r>
               <w:rPr>
                 <w:rFonts w:ascii="Times New Roman" w:hAnsi="Times New Roman" w:cs="Times New Roman"/>
@@ -1189,7 +1083,6 @@
               </w:rPr>
               <w:t>${</w:t>
             </w:r>
-            <w:proofErr w:type="spellStart"/>
             <w:r>
               <w:rPr>
                 <w:rFonts w:ascii="Times New Roman" w:hAnsi="Times New Roman" w:cs="Times New Roman"/>
@@ -1200,7 +1093,6 @@
               </w:rPr>
               <w:t>storage_name</w:t>
             </w:r>
-            <w:proofErr w:type="spellEnd"/>
             <w:r>
               <w:rPr>
                 <w:rFonts w:ascii="Times New Roman" w:hAnsi="Times New Roman" w:cs="Times New Roman"/>
@@ -1252,29 +1144,7 @@
                 <w:szCs w:val="28"/>
                 <w:lang w:val="en-US"/>
               </w:rPr>
-              <w:t>${</w:t>
-            </w:r>
-            <w:proofErr w:type="spellStart"/>
-            <w:r>
-              <w:rPr>
-                <w:rFonts w:ascii="Times New Roman" w:hAnsi="Times New Roman" w:cs="Times New Roman"/>
-                <w:color w:val="000000"/>
-                <w:sz w:val="28"/>
-                <w:szCs w:val="28"/>
-                <w:lang w:val="en-US"/>
-              </w:rPr>
-              <w:t>storage_address</w:t>
-            </w:r>
-            <w:proofErr w:type="spellEnd"/>
-            <w:r>
-              <w:rPr>
-                <w:rFonts w:ascii="Times New Roman" w:hAnsi="Times New Roman" w:cs="Times New Roman"/>
-                <w:color w:val="000000"/>
-                <w:sz w:val="28"/>
-                <w:szCs w:val="28"/>
-                <w:lang w:val="en-US"/>
-              </w:rPr>
-              <w:t>}</w:t>
+              <w:t>${storage_address}</w:t>
             </w:r>
           </w:p>
         </w:tc>
@@ -1414,29 +1284,7 @@
                 <w:szCs w:val="28"/>
                 <w:lang w:val="en-US"/>
               </w:rPr>
-              <w:t>${</w:t>
-            </w:r>
-            <w:proofErr w:type="spellStart"/>
-            <w:r>
-              <w:rPr>
-                <w:rFonts w:ascii="Times New Roman" w:hAnsi="Times New Roman" w:cs="Times New Roman"/>
-                <w:color w:val="000000"/>
-                <w:sz w:val="28"/>
-                <w:szCs w:val="28"/>
-                <w:lang w:val="en-US"/>
-              </w:rPr>
-              <w:t>purpose_name</w:t>
-            </w:r>
-            <w:proofErr w:type="spellEnd"/>
-            <w:r>
-              <w:rPr>
-                <w:rFonts w:ascii="Times New Roman" w:hAnsi="Times New Roman" w:cs="Times New Roman"/>
-                <w:color w:val="000000"/>
-                <w:sz w:val="28"/>
-                <w:szCs w:val="28"/>
-                <w:lang w:val="en-US"/>
-              </w:rPr>
-              <w:t>}</w:t>
+              <w:t>${purpose_name}</w:t>
             </w:r>
           </w:p>
         </w:tc>
@@ -1525,7 +1373,6 @@
               </w:rPr>
               <w:t>${</w:t>
             </w:r>
-            <w:proofErr w:type="spellStart"/>
             <w:r>
               <w:rPr>
                 <w:rFonts w:ascii="Times New Roman" w:hAnsi="Times New Roman" w:cs="Times New Roman"/>
@@ -1544,18 +1391,7 @@
                 <w:szCs w:val="28"/>
                 <w:lang w:val="en-US"/>
               </w:rPr>
-              <w:t>_name</w:t>
-            </w:r>
-            <w:proofErr w:type="spellEnd"/>
-            <w:r>
-              <w:rPr>
-                <w:rFonts w:ascii="Times New Roman" w:hAnsi="Times New Roman" w:cs="Times New Roman"/>
-                <w:color w:val="000000"/>
-                <w:sz w:val="28"/>
-                <w:szCs w:val="28"/>
-                <w:lang w:val="en-US"/>
-              </w:rPr>
-              <w:t>}</w:t>
+              <w:t>_name}</w:t>
             </w:r>
           </w:p>
         </w:tc>
@@ -1640,29 +1476,7 @@
                 <w:szCs w:val="28"/>
                 <w:lang w:val="en-US"/>
               </w:rPr>
-              <w:t>${</w:t>
-            </w:r>
-            <w:proofErr w:type="spellStart"/>
-            <w:r>
-              <w:rPr>
-                <w:rFonts w:ascii="Times New Roman" w:hAnsi="Times New Roman" w:cs="Times New Roman"/>
-                <w:color w:val="000000"/>
-                <w:sz w:val="28"/>
-                <w:szCs w:val="28"/>
-                <w:lang w:val="en-US"/>
-              </w:rPr>
-              <w:t>region_name</w:t>
-            </w:r>
-            <w:proofErr w:type="spellEnd"/>
-            <w:r>
-              <w:rPr>
-                <w:rFonts w:ascii="Times New Roman" w:hAnsi="Times New Roman" w:cs="Times New Roman"/>
-                <w:color w:val="000000"/>
-                <w:sz w:val="28"/>
-                <w:szCs w:val="28"/>
-                <w:lang w:val="en-US"/>
-              </w:rPr>
-              <w:t>}</w:t>
+              <w:t>${region_name}</w:t>
             </w:r>
           </w:p>
         </w:tc>
@@ -1746,29 +1560,7 @@
                 <w:szCs w:val="28"/>
                 <w:lang w:val="en-US"/>
               </w:rPr>
-              <w:t>${</w:t>
-            </w:r>
-            <w:proofErr w:type="spellStart"/>
-            <w:r>
-              <w:rPr>
-                <w:rFonts w:ascii="Times New Roman" w:hAnsi="Times New Roman" w:cs="Times New Roman"/>
-                <w:color w:val="000000"/>
-                <w:sz w:val="28"/>
-                <w:szCs w:val="28"/>
-                <w:lang w:val="en-US"/>
-              </w:rPr>
-              <w:t>transport_name</w:t>
-            </w:r>
-            <w:proofErr w:type="spellEnd"/>
-            <w:r>
-              <w:rPr>
-                <w:rFonts w:ascii="Times New Roman" w:hAnsi="Times New Roman" w:cs="Times New Roman"/>
-                <w:color w:val="000000"/>
-                <w:sz w:val="28"/>
-                <w:szCs w:val="28"/>
-                <w:lang w:val="en-US"/>
-              </w:rPr>
-              <w:t>}</w:t>
+              <w:t>${transport_name}</w:t>
             </w:r>
           </w:p>
         </w:tc>
@@ -1808,10 +1600,10 @@
         <w:tblLook w:val="04A0" w:firstRow="1" w:lastRow="0" w:firstColumn="1" w:lastColumn="0" w:noHBand="0" w:noVBand="1"/>
       </w:tblPr>
       <w:tblGrid>
-        <w:gridCol w:w="3499"/>
-        <w:gridCol w:w="1406"/>
-        <w:gridCol w:w="1053"/>
-        <w:gridCol w:w="3917"/>
+        <w:gridCol w:w="1854"/>
+        <w:gridCol w:w="2616"/>
+        <w:gridCol w:w="2400"/>
+        <w:gridCol w:w="3005"/>
       </w:tblGrid>
       <w:tr>
         <w:trPr>
@@ -2016,11 +1808,46 @@
               <w:jc w:val="center"/>
               <w:rPr>
                 <w:rFonts w:ascii="Times New Roman" w:hAnsi="Times New Roman" w:cs="Times New Roman"/>
+                <w:b w:val="0"/>
                 <w:color w:val="000000"/>
                 <w:sz w:val="34"/>
                 <w:szCs w:val="34"/>
-              </w:rPr>
-            </w:pPr>
+                <w:lang w:val="en-US"/>
+              </w:rPr>
+            </w:pPr>
+            <w:r>
+              <w:rPr>
+                <w:rFonts w:ascii="Times New Roman" w:hAnsi="Times New Roman" w:cs="Times New Roman"/>
+                <w:b w:val="0"/>
+                <w:color w:val="000000"/>
+                <w:sz w:val="34"/>
+                <w:szCs w:val="34"/>
+                <w:lang w:val="en-US"/>
+              </w:rPr>
+              <w:t>${ product_type</w:t>
+            </w:r>
+            <w:r>
+              <w:rPr>
+                <w:rFonts w:ascii="Times New Roman" w:hAnsi="Times New Roman" w:cs="Times New Roman"/>
+                <w:b w:val="0"/>
+                <w:color w:val="000000"/>
+                <w:sz w:val="34"/>
+                <w:szCs w:val="34"/>
+                <w:lang w:val="en-US"/>
+              </w:rPr>
+              <w:t>_name</w:t>
+            </w:r>
+            <w:r>
+              <w:rPr>
+                <w:rFonts w:ascii="Times New Roman" w:hAnsi="Times New Roman" w:cs="Times New Roman"/>
+                <w:b w:val="0"/>
+                <w:color w:val="000000"/>
+                <w:sz w:val="34"/>
+                <w:szCs w:val="34"/>
+                <w:lang w:val="en-US"/>
+              </w:rPr>
+              <w:t>}</w:t>
+            </w:r>
           </w:p>
         </w:tc>
         <w:tc>
@@ -2048,8 +1875,19 @@
                 <w:color w:val="000000"/>
                 <w:sz w:val="34"/>
                 <w:szCs w:val="34"/>
-              </w:rPr>
-            </w:pPr>
+                <w:lang w:val="en-US"/>
+              </w:rPr>
+            </w:pPr>
+            <w:r>
+              <w:rPr>
+                <w:rFonts w:ascii="Times New Roman" w:hAnsi="Times New Roman" w:cs="Times New Roman"/>
+                <w:color w:val="000000"/>
+                <w:sz w:val="34"/>
+                <w:szCs w:val="34"/>
+                <w:lang w:val="en-US"/>
+              </w:rPr>
+              <w:t>${exported_product_measure}</w:t>
+            </w:r>
           </w:p>
         </w:tc>
         <w:tc>
@@ -2079,8 +1917,36 @@
                 <w:szCs w:val="34"/>
               </w:rPr>
             </w:pPr>
-            <w:bookmarkStart w:id="0" w:name="_GoBack"/>
-            <w:bookmarkEnd w:id="0"/>
+            <w:r>
+              <w:rPr>
+                <w:rFonts w:ascii="Times New Roman" w:hAnsi="Times New Roman" w:cs="Times New Roman"/>
+                <w:color w:val="000000"/>
+                <w:sz w:val="34"/>
+                <w:szCs w:val="34"/>
+                <w:lang w:val="en-US"/>
+              </w:rPr>
+              <w:t>${exported_product_</w:t>
+            </w:r>
+            <w:r>
+              <w:rPr>
+                <w:rFonts w:ascii="Times New Roman" w:hAnsi="Times New Roman" w:cs="Times New Roman"/>
+                <w:color w:val="000000"/>
+                <w:sz w:val="34"/>
+                <w:szCs w:val="34"/>
+                <w:lang w:val="en-US"/>
+              </w:rPr>
+              <w:t>count</w:t>
+            </w:r>
+            <w:r>
+              <w:rPr>
+                <w:rFonts w:ascii="Times New Roman" w:hAnsi="Times New Roman" w:cs="Times New Roman"/>
+                <w:color w:val="000000"/>
+                <w:sz w:val="34"/>
+                <w:szCs w:val="34"/>
+                <w:lang w:val="en-US"/>
+              </w:rPr>
+              <w:t>}</w:t>
+            </w:r>
           </w:p>
         </w:tc>
         <w:tc>
@@ -2110,6 +1976,38 @@
                 <w:szCs w:val="34"/>
               </w:rPr>
             </w:pPr>
+            <w:r>
+              <w:rPr>
+                <w:rFonts w:ascii="Times New Roman" w:hAnsi="Times New Roman" w:cs="Times New Roman"/>
+                <w:color w:val="000000"/>
+                <w:sz w:val="34"/>
+                <w:szCs w:val="34"/>
+                <w:lang w:val="en-US"/>
+              </w:rPr>
+              <w:t>${exported_product_</w:t>
+            </w:r>
+            <w:r>
+              <w:rPr>
+                <w:rFonts w:ascii="Times New Roman" w:hAnsi="Times New Roman" w:cs="Times New Roman"/>
+                <w:color w:val="000000"/>
+                <w:sz w:val="34"/>
+                <w:szCs w:val="34"/>
+                <w:lang w:val="en-US"/>
+              </w:rPr>
+              <w:t>manufacturer</w:t>
+            </w:r>
+            <w:bookmarkStart w:id="0" w:name="_GoBack"/>
+            <w:bookmarkEnd w:id="0"/>
+            <w:r>
+              <w:rPr>
+                <w:rFonts w:ascii="Times New Roman" w:hAnsi="Times New Roman" w:cs="Times New Roman"/>
+                <w:color w:val="000000"/>
+                <w:sz w:val="34"/>
+                <w:szCs w:val="34"/>
+                <w:lang w:val="en-US"/>
+              </w:rPr>
+              <w:t>}</w:t>
+            </w:r>
           </w:p>
         </w:tc>
       </w:tr>
@@ -2259,7 +2157,6 @@
         </w:rPr>
         <w:tab/>
       </w:r>
-      <w:proofErr w:type="gramStart"/>
       <w:r>
         <w:rPr>
           <w:rFonts w:ascii="Times New Roman" w:hAnsi="Times New Roman" w:cs="Times New Roman"/>
@@ -2268,18 +2165,7 @@
           <w:szCs w:val="28"/>
           <w:u w:val="single"/>
         </w:rPr>
-        <w:t>В</w:t>
-      </w:r>
-      <w:proofErr w:type="gramEnd"/>
-      <w:r>
-        <w:rPr>
-          <w:rFonts w:ascii="Times New Roman" w:hAnsi="Times New Roman" w:cs="Times New Roman"/>
-          <w:color w:val="000000"/>
-          <w:sz w:val="28"/>
-          <w:szCs w:val="28"/>
-          <w:u w:val="single"/>
-        </w:rPr>
-        <w:t xml:space="preserve"> случае изменения эпизоотической обстановки</w:t>
+        <w:t>В случае изменения эпизоотической обстановки</w:t>
       </w:r>
     </w:p>
     <w:p>
@@ -2308,6 +2194,7 @@
           <w:szCs w:val="28"/>
           <w:u w:val="single"/>
         </w:rPr>
+        <w:lastRenderedPageBreak/>
         <w:t>разрешение считать недействительным.</w:t>
       </w:r>
     </w:p>
@@ -2401,7 +2288,6 @@
           <w:sz w:val="28"/>
           <w:szCs w:val="28"/>
         </w:rPr>
-        <w:lastRenderedPageBreak/>
         <w:t>"Государственная инспекция</w:t>
       </w:r>
     </w:p>
@@ -2453,21 +2339,8 @@
           <w:sz w:val="28"/>
           <w:szCs w:val="28"/>
         </w:rPr>
-        <w:t xml:space="preserve">Т.В. </w:t>
+        <w:t>Т.В. Чичканева</w:t>
       </w:r>
-      <w:proofErr w:type="spellStart"/>
-      <w:r>
-        <w:rPr>
-          <w:rFonts w:ascii="Times New Roman" w:hAnsi="Times New Roman" w:cs="Times New Roman"/>
-          <w:b/>
-          <w:bCs/>
-          <w:color w:val="000000"/>
-          <w:sz w:val="28"/>
-          <w:szCs w:val="28"/>
-        </w:rPr>
-        <w:t>Чичканева</w:t>
-      </w:r>
-      <w:proofErr w:type="spellEnd"/>
     </w:p>
     <w:p>
       <w:pPr>

</xml_diff>

<commit_message>
reduced font size in permission document
</commit_message>
<xml_diff>
--- a/resources/views/documents/Разрешение на вывоз.docx
+++ b/resources/views/documents/Разрешение на вывоз.docx
@@ -17,10 +17,12 @@
           <w:b/>
           <w:bCs/>
           <w:color w:val="000000"/>
-          <w:sz w:val="32"/>
-          <w:szCs w:val="32"/>
+          <w:sz w:val="28"/>
+          <w:szCs w:val="28"/>
         </w:rPr>
       </w:pPr>
+      <w:bookmarkStart w:id="0" w:name="_GoBack"/>
+      <w:bookmarkEnd w:id="0"/>
       <w:r>
         <w:rPr>
           <w:rFonts w:ascii="Arial" w:hAnsi="Arial" w:cs="Arial"/>
@@ -35,8 +37,8 @@
           <w:b/>
           <w:bCs/>
           <w:color w:val="000000"/>
-          <w:sz w:val="32"/>
-          <w:szCs w:val="32"/>
+          <w:sz w:val="28"/>
+          <w:szCs w:val="28"/>
         </w:rPr>
         <w:t>Разрешение</w:t>
       </w:r>
@@ -56,8 +58,8 @@
           <w:b/>
           <w:bCs/>
           <w:color w:val="000000"/>
-          <w:sz w:val="32"/>
-          <w:szCs w:val="32"/>
+          <w:sz w:val="28"/>
+          <w:szCs w:val="28"/>
         </w:rPr>
       </w:pPr>
     </w:p>
@@ -76,10 +78,10 @@
         <w:tblLook w:val="04A0" w:firstRow="1" w:lastRow="0" w:firstColumn="1" w:lastColumn="0" w:noHBand="0" w:noVBand="1"/>
       </w:tblPr>
       <w:tblGrid>
-        <w:gridCol w:w="2477"/>
-        <w:gridCol w:w="3425"/>
-        <w:gridCol w:w="563"/>
-        <w:gridCol w:w="3456"/>
+        <w:gridCol w:w="2552"/>
+        <w:gridCol w:w="2972"/>
+        <w:gridCol w:w="567"/>
+        <w:gridCol w:w="2993"/>
       </w:tblGrid>
       <w:tr>
         <w:tc>
@@ -100,16 +102,16 @@
               <w:rPr>
                 <w:rFonts w:ascii="Times New Roman" w:hAnsi="Times New Roman" w:cs="Times New Roman"/>
                 <w:color w:val="000000"/>
-                <w:sz w:val="28"/>
-                <w:szCs w:val="28"/>
+                <w:sz w:val="24"/>
+                <w:szCs w:val="24"/>
               </w:rPr>
             </w:pPr>
             <w:r>
               <w:rPr>
                 <w:rFonts w:ascii="Times New Roman" w:hAnsi="Times New Roman" w:cs="Times New Roman"/>
                 <w:color w:val="000000"/>
-                <w:sz w:val="28"/>
-                <w:szCs w:val="28"/>
+                <w:sz w:val="24"/>
+                <w:szCs w:val="24"/>
               </w:rPr>
               <w:t>от</w:t>
             </w:r>
@@ -136,8 +138,8 @@
               <w:rPr>
                 <w:rFonts w:ascii="Times New Roman" w:hAnsi="Times New Roman" w:cs="Times New Roman"/>
                 <w:color w:val="000000"/>
-                <w:sz w:val="28"/>
-                <w:szCs w:val="28"/>
+                <w:sz w:val="24"/>
+                <w:szCs w:val="24"/>
                 <w:lang w:val="en-US"/>
               </w:rPr>
             </w:pPr>
@@ -145,8 +147,8 @@
               <w:rPr>
                 <w:rFonts w:ascii="Times New Roman" w:hAnsi="Times New Roman" w:cs="Times New Roman"/>
                 <w:color w:val="000000"/>
-                <w:sz w:val="28"/>
-                <w:szCs w:val="28"/>
+                <w:sz w:val="24"/>
+                <w:szCs w:val="24"/>
                 <w:lang w:val="en-US"/>
               </w:rPr>
               <w:t>${</w:t>
@@ -156,8 +158,8 @@
               <w:rPr>
                 <w:rFonts w:ascii="Times New Roman" w:hAnsi="Times New Roman" w:cs="Times New Roman"/>
                 <w:color w:val="000000"/>
-                <w:sz w:val="28"/>
-                <w:szCs w:val="28"/>
+                <w:sz w:val="24"/>
+                <w:szCs w:val="24"/>
                 <w:lang w:val="en-US"/>
               </w:rPr>
               <w:t>exports_permission_date</w:t>
@@ -167,8 +169,8 @@
               <w:rPr>
                 <w:rFonts w:ascii="Times New Roman" w:hAnsi="Times New Roman" w:cs="Times New Roman"/>
                 <w:color w:val="000000"/>
-                <w:sz w:val="28"/>
-                <w:szCs w:val="28"/>
+                <w:sz w:val="24"/>
+                <w:szCs w:val="24"/>
                 <w:lang w:val="en-US"/>
               </w:rPr>
               <w:t>}</w:t>
@@ -193,16 +195,16 @@
               <w:rPr>
                 <w:rFonts w:ascii="Times New Roman" w:hAnsi="Times New Roman" w:cs="Times New Roman"/>
                 <w:color w:val="000000"/>
-                <w:sz w:val="28"/>
-                <w:szCs w:val="28"/>
+                <w:sz w:val="24"/>
+                <w:szCs w:val="24"/>
               </w:rPr>
             </w:pPr>
             <w:r>
               <w:rPr>
                 <w:rFonts w:ascii="Times New Roman" w:hAnsi="Times New Roman" w:cs="Times New Roman"/>
                 <w:color w:val="000000"/>
-                <w:sz w:val="28"/>
-                <w:szCs w:val="28"/>
+                <w:sz w:val="24"/>
+                <w:szCs w:val="24"/>
               </w:rPr>
               <w:t>№</w:t>
             </w:r>
@@ -229,16 +231,16 @@
               <w:rPr>
                 <w:rFonts w:ascii="Times New Roman" w:hAnsi="Times New Roman" w:cs="Times New Roman"/>
                 <w:color w:val="000000"/>
-                <w:sz w:val="28"/>
-                <w:szCs w:val="28"/>
+                <w:sz w:val="24"/>
+                <w:szCs w:val="24"/>
               </w:rPr>
             </w:pPr>
             <w:r>
               <w:rPr>
                 <w:rFonts w:ascii="Times New Roman" w:hAnsi="Times New Roman" w:cs="Times New Roman"/>
                 <w:color w:val="000000"/>
-                <w:sz w:val="28"/>
-                <w:szCs w:val="28"/>
+                <w:sz w:val="24"/>
+                <w:szCs w:val="24"/>
                 <w:lang w:val="en-US"/>
               </w:rPr>
               <w:t>${</w:t>
@@ -248,8 +250,8 @@
               <w:rPr>
                 <w:rFonts w:ascii="Times New Roman" w:hAnsi="Times New Roman" w:cs="Times New Roman"/>
                 <w:color w:val="000000"/>
-                <w:sz w:val="28"/>
-                <w:szCs w:val="28"/>
+                <w:sz w:val="24"/>
+                <w:szCs w:val="24"/>
                 <w:lang w:val="en-US"/>
               </w:rPr>
               <w:t>exports_permission_num</w:t>
@@ -259,8 +261,8 @@
               <w:rPr>
                 <w:rFonts w:ascii="Times New Roman" w:hAnsi="Times New Roman" w:cs="Times New Roman"/>
                 <w:color w:val="000000"/>
-                <w:sz w:val="28"/>
-                <w:szCs w:val="28"/>
+                <w:sz w:val="24"/>
+                <w:szCs w:val="24"/>
                 <w:lang w:val="en-US"/>
               </w:rPr>
               <w:t>}</w:t>
@@ -287,16 +289,16 @@
               <w:rPr>
                 <w:rFonts w:ascii="Times New Roman" w:hAnsi="Times New Roman" w:cs="Times New Roman"/>
                 <w:color w:val="000000"/>
-                <w:sz w:val="28"/>
-                <w:szCs w:val="28"/>
+                <w:sz w:val="24"/>
+                <w:szCs w:val="24"/>
               </w:rPr>
             </w:pPr>
             <w:r>
               <w:rPr>
                 <w:rFonts w:ascii="Times New Roman" w:hAnsi="Times New Roman" w:cs="Times New Roman"/>
                 <w:color w:val="000000"/>
-                <w:sz w:val="28"/>
-                <w:szCs w:val="28"/>
+                <w:sz w:val="24"/>
+                <w:szCs w:val="24"/>
               </w:rPr>
               <w:t>на заявку от</w:t>
             </w:r>
@@ -324,16 +326,16 @@
               <w:rPr>
                 <w:rFonts w:ascii="Times New Roman" w:hAnsi="Times New Roman" w:cs="Times New Roman"/>
                 <w:color w:val="000000"/>
-                <w:sz w:val="28"/>
-                <w:szCs w:val="28"/>
+                <w:sz w:val="24"/>
+                <w:szCs w:val="24"/>
               </w:rPr>
             </w:pPr>
             <w:r>
               <w:rPr>
                 <w:rFonts w:ascii="Times New Roman" w:hAnsi="Times New Roman" w:cs="Times New Roman"/>
                 <w:color w:val="000000"/>
-                <w:sz w:val="28"/>
-                <w:szCs w:val="28"/>
+                <w:sz w:val="24"/>
+                <w:szCs w:val="24"/>
                 <w:lang w:val="en-US"/>
               </w:rPr>
               <w:t>${</w:t>
@@ -343,8 +345,8 @@
               <w:rPr>
                 <w:rFonts w:ascii="Times New Roman" w:hAnsi="Times New Roman" w:cs="Times New Roman"/>
                 <w:color w:val="000000"/>
-                <w:sz w:val="28"/>
-                <w:szCs w:val="28"/>
+                <w:sz w:val="24"/>
+                <w:szCs w:val="24"/>
                 <w:lang w:val="en-US"/>
               </w:rPr>
               <w:t>exports_request_date</w:t>
@@ -354,8 +356,8 @@
               <w:rPr>
                 <w:rFonts w:ascii="Times New Roman" w:hAnsi="Times New Roman" w:cs="Times New Roman"/>
                 <w:color w:val="000000"/>
-                <w:sz w:val="28"/>
-                <w:szCs w:val="28"/>
+                <w:sz w:val="24"/>
+                <w:szCs w:val="24"/>
                 <w:lang w:val="en-US"/>
               </w:rPr>
               <w:t>}</w:t>
@@ -380,16 +382,16 @@
               <w:rPr>
                 <w:rFonts w:ascii="Times New Roman" w:hAnsi="Times New Roman" w:cs="Times New Roman"/>
                 <w:color w:val="000000"/>
-                <w:sz w:val="28"/>
-                <w:szCs w:val="28"/>
+                <w:sz w:val="24"/>
+                <w:szCs w:val="24"/>
               </w:rPr>
             </w:pPr>
             <w:r>
               <w:rPr>
                 <w:rFonts w:ascii="Times New Roman" w:hAnsi="Times New Roman" w:cs="Times New Roman"/>
                 <w:color w:val="000000"/>
-                <w:sz w:val="28"/>
-                <w:szCs w:val="28"/>
+                <w:sz w:val="24"/>
+                <w:szCs w:val="24"/>
               </w:rPr>
               <w:t>№</w:t>
             </w:r>
@@ -417,16 +419,16 @@
               <w:rPr>
                 <w:rFonts w:ascii="Times New Roman" w:hAnsi="Times New Roman" w:cs="Times New Roman"/>
                 <w:color w:val="000000"/>
-                <w:sz w:val="28"/>
-                <w:szCs w:val="28"/>
+                <w:sz w:val="24"/>
+                <w:szCs w:val="24"/>
               </w:rPr>
             </w:pPr>
             <w:r>
               <w:rPr>
                 <w:rFonts w:ascii="Times New Roman" w:hAnsi="Times New Roman" w:cs="Times New Roman"/>
                 <w:color w:val="000000"/>
-                <w:sz w:val="28"/>
-                <w:szCs w:val="28"/>
+                <w:sz w:val="24"/>
+                <w:szCs w:val="24"/>
                 <w:lang w:val="en-US"/>
               </w:rPr>
               <w:t>${</w:t>
@@ -436,8 +438,8 @@
               <w:rPr>
                 <w:rFonts w:ascii="Times New Roman" w:hAnsi="Times New Roman" w:cs="Times New Roman"/>
                 <w:color w:val="000000"/>
-                <w:sz w:val="28"/>
-                <w:szCs w:val="28"/>
+                <w:sz w:val="24"/>
+                <w:szCs w:val="24"/>
                 <w:lang w:val="en-US"/>
               </w:rPr>
               <w:t>exports_request_num</w:t>
@@ -447,8 +449,8 @@
               <w:rPr>
                 <w:rFonts w:ascii="Times New Roman" w:hAnsi="Times New Roman" w:cs="Times New Roman"/>
                 <w:color w:val="000000"/>
-                <w:sz w:val="28"/>
-                <w:szCs w:val="28"/>
+                <w:sz w:val="24"/>
+                <w:szCs w:val="24"/>
                 <w:lang w:val="en-US"/>
               </w:rPr>
               <w:t>}</w:t>
@@ -472,8 +474,8 @@
           <w:b/>
           <w:bCs/>
           <w:color w:val="000000"/>
-          <w:sz w:val="39"/>
-          <w:szCs w:val="39"/>
+          <w:sz w:val="24"/>
+          <w:szCs w:val="24"/>
         </w:rPr>
       </w:pPr>
     </w:p>
@@ -496,8 +498,8 @@
           <w:b/>
           <w:bCs/>
           <w:color w:val="000000"/>
-          <w:sz w:val="34"/>
-          <w:szCs w:val="34"/>
+          <w:sz w:val="24"/>
+          <w:szCs w:val="24"/>
         </w:rPr>
       </w:pPr>
       <w:r>
@@ -514,8 +516,8 @@
           <w:b/>
           <w:bCs/>
           <w:color w:val="000000"/>
-          <w:sz w:val="28"/>
-          <w:szCs w:val="28"/>
+          <w:sz w:val="24"/>
+          <w:szCs w:val="24"/>
         </w:rPr>
         <w:t>Орган исполнительной власти субъекта Российской Федерации в области</w:t>
       </w:r>
@@ -536,8 +538,8 @@
           <w:b/>
           <w:bCs/>
           <w:color w:val="000000"/>
-          <w:sz w:val="28"/>
-          <w:szCs w:val="28"/>
+          <w:sz w:val="24"/>
+          <w:szCs w:val="24"/>
         </w:rPr>
       </w:pPr>
       <w:r>
@@ -546,8 +548,8 @@
           <w:b/>
           <w:bCs/>
           <w:color w:val="000000"/>
-          <w:sz w:val="28"/>
-          <w:szCs w:val="28"/>
+          <w:sz w:val="24"/>
+          <w:szCs w:val="24"/>
         </w:rPr>
         <w:t>ветеринарии:</w:t>
       </w:r>
@@ -587,8 +589,8 @@
               <w:rPr>
                 <w:rFonts w:ascii="Times New Roman" w:hAnsi="Times New Roman" w:cs="Times New Roman"/>
                 <w:color w:val="000000"/>
-                <w:sz w:val="34"/>
-                <w:szCs w:val="34"/>
+                <w:sz w:val="24"/>
+                <w:szCs w:val="24"/>
                 <w:lang w:val="en-US"/>
               </w:rPr>
             </w:pPr>
@@ -596,8 +598,8 @@
               <w:rPr>
                 <w:rFonts w:ascii="Times New Roman" w:hAnsi="Times New Roman" w:cs="Times New Roman"/>
                 <w:color w:val="000000"/>
-                <w:sz w:val="28"/>
-                <w:szCs w:val="28"/>
+                <w:sz w:val="24"/>
+                <w:szCs w:val="24"/>
                 <w:lang w:val="en-US"/>
               </w:rPr>
               <w:t>${</w:t>
@@ -607,8 +609,8 @@
               <w:rPr>
                 <w:rFonts w:ascii="Times New Roman" w:hAnsi="Times New Roman" w:cs="Times New Roman"/>
                 <w:color w:val="000000"/>
-                <w:sz w:val="28"/>
-                <w:szCs w:val="28"/>
+                <w:sz w:val="24"/>
+                <w:szCs w:val="24"/>
                 <w:lang w:val="en-US"/>
               </w:rPr>
               <w:t>institution_name</w:t>
@@ -618,8 +620,8 @@
               <w:rPr>
                 <w:rFonts w:ascii="Times New Roman" w:hAnsi="Times New Roman" w:cs="Times New Roman"/>
                 <w:color w:val="000000"/>
-                <w:sz w:val="28"/>
-                <w:szCs w:val="28"/>
+                <w:sz w:val="24"/>
+                <w:szCs w:val="24"/>
                 <w:lang w:val="en-US"/>
               </w:rPr>
               <w:t>}</w:t>
@@ -642,8 +644,8 @@
         <w:rPr>
           <w:rFonts w:ascii="Times New Roman" w:hAnsi="Times New Roman" w:cs="Times New Roman"/>
           <w:color w:val="000000"/>
-          <w:sz w:val="34"/>
-          <w:szCs w:val="34"/>
+          <w:sz w:val="24"/>
+          <w:szCs w:val="24"/>
           <w:u w:val="single"/>
         </w:rPr>
       </w:pPr>
@@ -655,13 +657,13 @@
         <w:tblLook w:val="04A0" w:firstRow="1" w:lastRow="0" w:firstColumn="1" w:lastColumn="0" w:noHBand="0" w:noVBand="1"/>
       </w:tblPr>
       <w:tblGrid>
-        <w:gridCol w:w="2835"/>
-        <w:gridCol w:w="7076"/>
+        <w:gridCol w:w="2410"/>
+        <w:gridCol w:w="7501"/>
       </w:tblGrid>
       <w:tr>
         <w:tc>
           <w:tcPr>
-            <w:tcW w:w="2835" w:type="dxa"/>
+            <w:tcW w:w="2410" w:type="dxa"/>
             <w:tcBorders>
               <w:top w:val="nil"/>
               <w:left w:val="nil"/>
@@ -692,8 +694,8 @@
                 <w:b/>
                 <w:bCs/>
                 <w:color w:val="000000"/>
-                <w:sz w:val="28"/>
-                <w:szCs w:val="28"/>
+                <w:sz w:val="24"/>
+                <w:szCs w:val="24"/>
               </w:rPr>
               <w:t>Разрешается вывоз:</w:t>
             </w:r>
@@ -701,7 +703,7 @@
         </w:tc>
         <w:tc>
           <w:tcPr>
-            <w:tcW w:w="7076" w:type="dxa"/>
+            <w:tcW w:w="7501" w:type="dxa"/>
             <w:tcBorders>
               <w:top w:val="nil"/>
               <w:left w:val="nil"/>
@@ -731,8 +733,8 @@
               <w:rPr>
                 <w:rFonts w:ascii="Times New Roman" w:hAnsi="Times New Roman" w:cs="Times New Roman"/>
                 <w:color w:val="000000"/>
-                <w:sz w:val="28"/>
-                <w:szCs w:val="28"/>
+                <w:sz w:val="24"/>
+                <w:szCs w:val="24"/>
               </w:rPr>
               <w:t>в ${</w:t>
             </w:r>
@@ -741,8 +743,8 @@
               <w:rPr>
                 <w:rFonts w:ascii="Times New Roman" w:hAnsi="Times New Roman" w:cs="Times New Roman"/>
                 <w:color w:val="000000"/>
-                <w:sz w:val="28"/>
-                <w:szCs w:val="28"/>
+                <w:sz w:val="24"/>
+                <w:szCs w:val="24"/>
                 <w:lang w:val="en-US"/>
               </w:rPr>
               <w:t>currdate</w:t>
@@ -752,8 +754,8 @@
               <w:rPr>
                 <w:rFonts w:ascii="Times New Roman" w:hAnsi="Times New Roman" w:cs="Times New Roman"/>
                 <w:color w:val="000000"/>
-                <w:sz w:val="28"/>
-                <w:szCs w:val="28"/>
+                <w:sz w:val="24"/>
+                <w:szCs w:val="24"/>
               </w:rPr>
               <w:t>}</w:t>
             </w:r>
@@ -761,8 +763,8 @@
               <w:rPr>
                 <w:rFonts w:ascii="Times New Roman" w:hAnsi="Times New Roman" w:cs="Times New Roman"/>
                 <w:color w:val="000000"/>
-                <w:sz w:val="28"/>
-                <w:szCs w:val="28"/>
+                <w:sz w:val="24"/>
+                <w:szCs w:val="24"/>
               </w:rPr>
               <w:t xml:space="preserve"> году</w:t>
             </w:r>
@@ -803,15 +805,15 @@
         <w:tblLook w:val="04A0" w:firstRow="1" w:lastRow="0" w:firstColumn="1" w:lastColumn="0" w:noHBand="0" w:noVBand="1"/>
       </w:tblPr>
       <w:tblGrid>
-        <w:gridCol w:w="2003"/>
-        <w:gridCol w:w="4588"/>
-        <w:gridCol w:w="870"/>
-        <w:gridCol w:w="2460"/>
+        <w:gridCol w:w="1964"/>
+        <w:gridCol w:w="4778"/>
+        <w:gridCol w:w="777"/>
+        <w:gridCol w:w="2402"/>
       </w:tblGrid>
       <w:tr>
         <w:tc>
           <w:tcPr>
-            <w:tcW w:w="2003" w:type="dxa"/>
+            <w:tcW w:w="1969" w:type="dxa"/>
             <w:tcBorders>
               <w:top w:val="nil"/>
               <w:left w:val="nil"/>
@@ -833,8 +835,8 @@
               <w:rPr>
                 <w:rFonts w:ascii="Times New Roman" w:hAnsi="Times New Roman" w:cs="Times New Roman"/>
                 <w:color w:val="000000"/>
-                <w:sz w:val="36"/>
-                <w:szCs w:val="36"/>
+                <w:sz w:val="24"/>
+                <w:szCs w:val="24"/>
               </w:rPr>
             </w:pPr>
             <w:r>
@@ -843,8 +845,8 @@
                 <w:b/>
                 <w:bCs/>
                 <w:color w:val="000000"/>
-                <w:sz w:val="28"/>
-                <w:szCs w:val="28"/>
+                <w:sz w:val="24"/>
+                <w:szCs w:val="24"/>
               </w:rPr>
               <w:t>Отправитель:</w:t>
             </w:r>
@@ -852,7 +854,7 @@
         </w:tc>
         <w:tc>
           <w:tcPr>
-            <w:tcW w:w="5363" w:type="dxa"/>
+            <w:tcW w:w="4835" w:type="dxa"/>
             <w:tcBorders>
               <w:top w:val="nil"/>
               <w:left w:val="nil"/>
@@ -875,8 +877,8 @@
               <w:rPr>
                 <w:rFonts w:ascii="Times New Roman" w:hAnsi="Times New Roman" w:cs="Times New Roman"/>
                 <w:color w:val="000000"/>
-                <w:sz w:val="36"/>
-                <w:szCs w:val="36"/>
+                <w:sz w:val="24"/>
+                <w:szCs w:val="24"/>
                 <w:lang w:val="en-US"/>
               </w:rPr>
             </w:pPr>
@@ -884,8 +886,8 @@
               <w:rPr>
                 <w:rFonts w:ascii="Times New Roman" w:hAnsi="Times New Roman" w:cs="Times New Roman"/>
                 <w:color w:val="000000"/>
-                <w:sz w:val="28"/>
-                <w:szCs w:val="28"/>
+                <w:sz w:val="24"/>
+                <w:szCs w:val="24"/>
                 <w:lang w:val="en-US"/>
               </w:rPr>
               <w:t>${</w:t>
@@ -895,8 +897,8 @@
               <w:rPr>
                 <w:rFonts w:ascii="Times New Roman" w:hAnsi="Times New Roman" w:cs="Times New Roman"/>
                 <w:color w:val="000000"/>
-                <w:sz w:val="28"/>
-                <w:szCs w:val="28"/>
+                <w:sz w:val="24"/>
+                <w:szCs w:val="24"/>
                 <w:lang w:val="en-US"/>
               </w:rPr>
               <w:t>organization_name</w:t>
@@ -906,8 +908,8 @@
               <w:rPr>
                 <w:rFonts w:ascii="Times New Roman" w:hAnsi="Times New Roman" w:cs="Times New Roman"/>
                 <w:color w:val="000000"/>
-                <w:sz w:val="28"/>
-                <w:szCs w:val="28"/>
+                <w:sz w:val="24"/>
+                <w:szCs w:val="24"/>
                 <w:lang w:val="en-US"/>
               </w:rPr>
               <w:t>}</w:t>
@@ -916,7 +918,7 @@
         </w:tc>
         <w:tc>
           <w:tcPr>
-            <w:tcW w:w="851" w:type="dxa"/>
+            <w:tcW w:w="709" w:type="dxa"/>
             <w:tcBorders>
               <w:top w:val="nil"/>
               <w:left w:val="nil"/>
@@ -938,8 +940,8 @@
               <w:rPr>
                 <w:rFonts w:ascii="Times New Roman" w:hAnsi="Times New Roman" w:cs="Times New Roman"/>
                 <w:color w:val="000000"/>
-                <w:sz w:val="36"/>
-                <w:szCs w:val="36"/>
+                <w:sz w:val="24"/>
+                <w:szCs w:val="24"/>
               </w:rPr>
             </w:pPr>
             <w:r>
@@ -948,8 +950,8 @@
                 <w:b/>
                 <w:bCs/>
                 <w:color w:val="000000"/>
-                <w:sz w:val="28"/>
-                <w:szCs w:val="28"/>
+                <w:sz w:val="24"/>
+                <w:szCs w:val="24"/>
               </w:rPr>
               <w:t>ИНН</w:t>
             </w:r>
@@ -957,7 +959,7 @@
         </w:tc>
         <w:tc>
           <w:tcPr>
-            <w:tcW w:w="1694" w:type="dxa"/>
+            <w:tcW w:w="2408" w:type="dxa"/>
             <w:tcBorders>
               <w:top w:val="nil"/>
               <w:left w:val="nil"/>
@@ -979,16 +981,16 @@
               <w:rPr>
                 <w:rFonts w:ascii="Times New Roman" w:hAnsi="Times New Roman" w:cs="Times New Roman"/>
                 <w:color w:val="000000"/>
-                <w:sz w:val="36"/>
-                <w:szCs w:val="36"/>
+                <w:sz w:val="24"/>
+                <w:szCs w:val="24"/>
               </w:rPr>
             </w:pPr>
             <w:r>
               <w:rPr>
                 <w:rFonts w:ascii="Times New Roman" w:hAnsi="Times New Roman" w:cs="Times New Roman"/>
                 <w:color w:val="000000"/>
-                <w:sz w:val="28"/>
-                <w:szCs w:val="28"/>
+                <w:sz w:val="24"/>
+                <w:szCs w:val="24"/>
                 <w:lang w:val="en-US"/>
               </w:rPr>
               <w:t>${</w:t>
@@ -998,8 +1000,8 @@
               <w:rPr>
                 <w:rFonts w:ascii="Times New Roman" w:hAnsi="Times New Roman" w:cs="Times New Roman"/>
                 <w:color w:val="000000"/>
-                <w:sz w:val="28"/>
-                <w:szCs w:val="28"/>
+                <w:sz w:val="24"/>
+                <w:szCs w:val="24"/>
                 <w:lang w:val="en-US"/>
               </w:rPr>
               <w:t>organization_tin</w:t>
@@ -1009,8 +1011,8 @@
               <w:rPr>
                 <w:rFonts w:ascii="Times New Roman" w:hAnsi="Times New Roman" w:cs="Times New Roman"/>
                 <w:color w:val="000000"/>
-                <w:sz w:val="28"/>
-                <w:szCs w:val="28"/>
+                <w:sz w:val="24"/>
+                <w:szCs w:val="24"/>
                 <w:lang w:val="en-US"/>
               </w:rPr>
               <w:t>}</w:t>
@@ -1054,13 +1056,13 @@
         <w:tblLook w:val="04A0" w:firstRow="1" w:lastRow="0" w:firstColumn="1" w:lastColumn="0" w:noHBand="0" w:noVBand="1"/>
       </w:tblPr>
       <w:tblGrid>
-        <w:gridCol w:w="4955"/>
-        <w:gridCol w:w="4956"/>
+        <w:gridCol w:w="3686"/>
+        <w:gridCol w:w="6225"/>
       </w:tblGrid>
       <w:tr>
         <w:tc>
           <w:tcPr>
-            <w:tcW w:w="4955" w:type="dxa"/>
+            <w:tcW w:w="3686" w:type="dxa"/>
             <w:tcBorders>
               <w:top w:val="nil"/>
               <w:left w:val="nil"/>
@@ -1093,8 +1095,8 @@
                 <w:b/>
                 <w:bCs/>
                 <w:color w:val="000000"/>
-                <w:sz w:val="28"/>
-                <w:szCs w:val="28"/>
+                <w:sz w:val="24"/>
+                <w:szCs w:val="24"/>
               </w:rPr>
               <w:t>Место хранения/производства:</w:t>
             </w:r>
@@ -1102,7 +1104,7 @@
         </w:tc>
         <w:tc>
           <w:tcPr>
-            <w:tcW w:w="4956" w:type="dxa"/>
+            <w:tcW w:w="6225" w:type="dxa"/>
             <w:tcBorders>
               <w:top w:val="nil"/>
               <w:left w:val="nil"/>
@@ -1134,8 +1136,8 @@
               <w:rPr>
                 <w:rFonts w:ascii="Times New Roman" w:hAnsi="Times New Roman" w:cs="Times New Roman"/>
                 <w:color w:val="000000"/>
-                <w:sz w:val="28"/>
-                <w:szCs w:val="28"/>
+                <w:sz w:val="24"/>
+                <w:szCs w:val="24"/>
               </w:rPr>
               <w:t>${</w:t>
             </w:r>
@@ -1144,8 +1146,8 @@
               <w:rPr>
                 <w:rFonts w:ascii="Times New Roman" w:hAnsi="Times New Roman" w:cs="Times New Roman"/>
                 <w:color w:val="000000"/>
-                <w:sz w:val="28"/>
-                <w:szCs w:val="28"/>
+                <w:sz w:val="24"/>
+                <w:szCs w:val="24"/>
                 <w:lang w:val="en-US"/>
               </w:rPr>
               <w:t>storage_name</w:t>
@@ -1155,8 +1157,8 @@
               <w:rPr>
                 <w:rFonts w:ascii="Times New Roman" w:hAnsi="Times New Roman" w:cs="Times New Roman"/>
                 <w:color w:val="000000"/>
-                <w:sz w:val="28"/>
-                <w:szCs w:val="28"/>
+                <w:sz w:val="24"/>
+                <w:szCs w:val="24"/>
               </w:rPr>
               <w:t>}</w:t>
             </w:r>
@@ -1189,8 +1191,8 @@
               <w:rPr>
                 <w:rFonts w:ascii="Times New Roman" w:hAnsi="Times New Roman" w:cs="Times New Roman"/>
                 <w:color w:val="000000"/>
-                <w:sz w:val="31"/>
-                <w:szCs w:val="31"/>
+                <w:sz w:val="24"/>
+                <w:szCs w:val="24"/>
                 <w:lang w:val="en-US"/>
               </w:rPr>
             </w:pPr>
@@ -1198,8 +1200,8 @@
               <w:rPr>
                 <w:rFonts w:ascii="Times New Roman" w:hAnsi="Times New Roman" w:cs="Times New Roman"/>
                 <w:color w:val="000000"/>
-                <w:sz w:val="28"/>
-                <w:szCs w:val="28"/>
+                <w:sz w:val="24"/>
+                <w:szCs w:val="24"/>
                 <w:lang w:val="en-US"/>
               </w:rPr>
               <w:t>${</w:t>
@@ -1209,8 +1211,8 @@
               <w:rPr>
                 <w:rFonts w:ascii="Times New Roman" w:hAnsi="Times New Roman" w:cs="Times New Roman"/>
                 <w:color w:val="000000"/>
-                <w:sz w:val="28"/>
-                <w:szCs w:val="28"/>
+                <w:sz w:val="24"/>
+                <w:szCs w:val="24"/>
                 <w:lang w:val="en-US"/>
               </w:rPr>
               <w:t>storage_address</w:t>
@@ -1220,8 +1222,8 @@
               <w:rPr>
                 <w:rFonts w:ascii="Times New Roman" w:hAnsi="Times New Roman" w:cs="Times New Roman"/>
                 <w:color w:val="000000"/>
-                <w:sz w:val="28"/>
-                <w:szCs w:val="28"/>
+                <w:sz w:val="24"/>
+                <w:szCs w:val="24"/>
                 <w:lang w:val="en-US"/>
               </w:rPr>
               <w:t>}</w:t>
@@ -1281,14 +1283,13 @@
         <w:tblLook w:val="04A0" w:firstRow="1" w:lastRow="0" w:firstColumn="1" w:lastColumn="0" w:noHBand="0" w:noVBand="1"/>
       </w:tblPr>
       <w:tblGrid>
-        <w:gridCol w:w="4955"/>
-        <w:gridCol w:w="1136"/>
-        <w:gridCol w:w="3820"/>
+        <w:gridCol w:w="5103"/>
+        <w:gridCol w:w="4808"/>
       </w:tblGrid>
       <w:tr>
         <w:tc>
           <w:tcPr>
-            <w:tcW w:w="4955" w:type="dxa"/>
+            <w:tcW w:w="5103" w:type="dxa"/>
             <w:tcBorders>
               <w:top w:val="nil"/>
               <w:left w:val="nil"/>
@@ -1319,8 +1320,8 @@
                 <w:b/>
                 <w:bCs/>
                 <w:color w:val="000000"/>
-                <w:sz w:val="28"/>
-                <w:szCs w:val="28"/>
+                <w:sz w:val="24"/>
+                <w:szCs w:val="24"/>
               </w:rPr>
               <w:t>Цель вывоза:</w:t>
             </w:r>
@@ -1328,8 +1329,7 @@
         </w:tc>
         <w:tc>
           <w:tcPr>
-            <w:tcW w:w="4956" w:type="dxa"/>
-            <w:gridSpan w:val="2"/>
+            <w:tcW w:w="4808" w:type="dxa"/>
             <w:tcBorders>
               <w:top w:val="nil"/>
               <w:left w:val="nil"/>
@@ -1360,8 +1360,8 @@
               <w:rPr>
                 <w:rFonts w:ascii="Times New Roman" w:hAnsi="Times New Roman" w:cs="Times New Roman"/>
                 <w:color w:val="000000"/>
-                <w:sz w:val="28"/>
-                <w:szCs w:val="28"/>
+                <w:sz w:val="24"/>
+                <w:szCs w:val="24"/>
                 <w:lang w:val="en-US"/>
               </w:rPr>
               <w:t>${</w:t>
@@ -1371,8 +1371,8 @@
               <w:rPr>
                 <w:rFonts w:ascii="Times New Roman" w:hAnsi="Times New Roman" w:cs="Times New Roman"/>
                 <w:color w:val="000000"/>
-                <w:sz w:val="28"/>
-                <w:szCs w:val="28"/>
+                <w:sz w:val="24"/>
+                <w:szCs w:val="24"/>
                 <w:lang w:val="en-US"/>
               </w:rPr>
               <w:t>purpose_name</w:t>
@@ -1382,8 +1382,8 @@
               <w:rPr>
                 <w:rFonts w:ascii="Times New Roman" w:hAnsi="Times New Roman" w:cs="Times New Roman"/>
                 <w:color w:val="000000"/>
-                <w:sz w:val="28"/>
-                <w:szCs w:val="28"/>
+                <w:sz w:val="24"/>
+                <w:szCs w:val="24"/>
                 <w:lang w:val="en-US"/>
               </w:rPr>
               <w:t>}</w:t>
@@ -1393,12 +1393,11 @@
       </w:tr>
       <w:tr>
         <w:trPr>
-          <w:trHeight w:val="709"/>
+          <w:trHeight w:val="361"/>
         </w:trPr>
         <w:tc>
           <w:tcPr>
-            <w:tcW w:w="6091" w:type="dxa"/>
-            <w:gridSpan w:val="2"/>
+            <w:tcW w:w="5103" w:type="dxa"/>
             <w:tcBorders>
               <w:top w:val="nil"/>
               <w:left w:val="nil"/>
@@ -1429,8 +1428,8 @@
                 <w:b/>
                 <w:bCs/>
                 <w:color w:val="000000"/>
-                <w:sz w:val="28"/>
-                <w:szCs w:val="28"/>
+                <w:sz w:val="24"/>
+                <w:szCs w:val="24"/>
               </w:rPr>
               <w:t>Район, город происхождения (вывоза) груза:</w:t>
             </w:r>
@@ -1438,7 +1437,7 @@
         </w:tc>
         <w:tc>
           <w:tcPr>
-            <w:tcW w:w="3820" w:type="dxa"/>
+            <w:tcW w:w="4808" w:type="dxa"/>
             <w:tcBorders>
               <w:top w:val="nil"/>
               <w:left w:val="nil"/>
@@ -1469,8 +1468,8 @@
               <w:rPr>
                 <w:rFonts w:ascii="Times New Roman" w:hAnsi="Times New Roman" w:cs="Times New Roman"/>
                 <w:color w:val="000000"/>
-                <w:sz w:val="28"/>
-                <w:szCs w:val="28"/>
+                <w:sz w:val="24"/>
+                <w:szCs w:val="24"/>
                 <w:lang w:val="en-US"/>
               </w:rPr>
               <w:t>${</w:t>
@@ -1480,8 +1479,8 @@
               <w:rPr>
                 <w:rFonts w:ascii="Times New Roman" w:hAnsi="Times New Roman" w:cs="Times New Roman"/>
                 <w:color w:val="000000"/>
-                <w:sz w:val="28"/>
-                <w:szCs w:val="28"/>
+                <w:sz w:val="24"/>
+                <w:szCs w:val="24"/>
                 <w:lang w:val="en-US"/>
               </w:rPr>
               <w:t>district</w:t>
@@ -1490,8 +1489,8 @@
               <w:rPr>
                 <w:rFonts w:ascii="Times New Roman" w:hAnsi="Times New Roman" w:cs="Times New Roman"/>
                 <w:color w:val="000000"/>
-                <w:sz w:val="28"/>
-                <w:szCs w:val="28"/>
+                <w:sz w:val="24"/>
+                <w:szCs w:val="24"/>
                 <w:lang w:val="en-US"/>
               </w:rPr>
               <w:t>_name</w:t>
@@ -1501,8 +1500,8 @@
               <w:rPr>
                 <w:rFonts w:ascii="Times New Roman" w:hAnsi="Times New Roman" w:cs="Times New Roman"/>
                 <w:color w:val="000000"/>
-                <w:sz w:val="28"/>
-                <w:szCs w:val="28"/>
+                <w:sz w:val="24"/>
+                <w:szCs w:val="24"/>
                 <w:lang w:val="en-US"/>
               </w:rPr>
               <w:t>}</w:t>
@@ -1513,7 +1512,7 @@
       <w:tr>
         <w:tc>
           <w:tcPr>
-            <w:tcW w:w="4955" w:type="dxa"/>
+            <w:tcW w:w="5103" w:type="dxa"/>
             <w:tcBorders>
               <w:top w:val="nil"/>
               <w:left w:val="nil"/>
@@ -1535,8 +1534,8 @@
               <w:rPr>
                 <w:rFonts w:ascii="Times New Roman" w:hAnsi="Times New Roman" w:cs="Times New Roman"/>
                 <w:color w:val="000000"/>
-                <w:sz w:val="34"/>
-                <w:szCs w:val="34"/>
+                <w:sz w:val="24"/>
+                <w:szCs w:val="24"/>
               </w:rPr>
             </w:pPr>
             <w:r>
@@ -1545,8 +1544,8 @@
                 <w:b/>
                 <w:bCs/>
                 <w:color w:val="000000"/>
-                <w:sz w:val="28"/>
-                <w:szCs w:val="28"/>
+                <w:sz w:val="24"/>
+                <w:szCs w:val="24"/>
               </w:rPr>
               <w:t>Регион получения груза:</w:t>
             </w:r>
@@ -1554,8 +1553,7 @@
         </w:tc>
         <w:tc>
           <w:tcPr>
-            <w:tcW w:w="4956" w:type="dxa"/>
-            <w:gridSpan w:val="2"/>
+            <w:tcW w:w="4808" w:type="dxa"/>
             <w:tcBorders>
               <w:top w:val="nil"/>
               <w:left w:val="nil"/>
@@ -1578,16 +1576,16 @@
               <w:rPr>
                 <w:rFonts w:ascii="Times New Roman" w:hAnsi="Times New Roman" w:cs="Times New Roman"/>
                 <w:color w:val="000000"/>
-                <w:sz w:val="34"/>
-                <w:szCs w:val="34"/>
+                <w:sz w:val="24"/>
+                <w:szCs w:val="24"/>
               </w:rPr>
             </w:pPr>
             <w:r>
               <w:rPr>
                 <w:rFonts w:ascii="Times New Roman" w:hAnsi="Times New Roman" w:cs="Times New Roman"/>
                 <w:color w:val="000000"/>
-                <w:sz w:val="28"/>
-                <w:szCs w:val="28"/>
+                <w:sz w:val="24"/>
+                <w:szCs w:val="24"/>
                 <w:lang w:val="en-US"/>
               </w:rPr>
               <w:t>${</w:t>
@@ -1597,8 +1595,8 @@
               <w:rPr>
                 <w:rFonts w:ascii="Times New Roman" w:hAnsi="Times New Roman" w:cs="Times New Roman"/>
                 <w:color w:val="000000"/>
-                <w:sz w:val="28"/>
-                <w:szCs w:val="28"/>
+                <w:sz w:val="24"/>
+                <w:szCs w:val="24"/>
                 <w:lang w:val="en-US"/>
               </w:rPr>
               <w:t>region_name</w:t>
@@ -1608,8 +1606,8 @@
               <w:rPr>
                 <w:rFonts w:ascii="Times New Roman" w:hAnsi="Times New Roman" w:cs="Times New Roman"/>
                 <w:color w:val="000000"/>
-                <w:sz w:val="28"/>
-                <w:szCs w:val="28"/>
+                <w:sz w:val="24"/>
+                <w:szCs w:val="24"/>
                 <w:lang w:val="en-US"/>
               </w:rPr>
               <w:t>}</w:t>
@@ -1620,7 +1618,7 @@
       <w:tr>
         <w:tc>
           <w:tcPr>
-            <w:tcW w:w="4955" w:type="dxa"/>
+            <w:tcW w:w="5103" w:type="dxa"/>
             <w:tcBorders>
               <w:top w:val="nil"/>
               <w:left w:val="nil"/>
@@ -1651,8 +1649,8 @@
                 <w:b/>
                 <w:bCs/>
                 <w:color w:val="000000"/>
-                <w:sz w:val="28"/>
-                <w:szCs w:val="28"/>
+                <w:sz w:val="24"/>
+                <w:szCs w:val="24"/>
               </w:rPr>
               <w:t>Вид транспорта:</w:t>
             </w:r>
@@ -1660,8 +1658,7 @@
         </w:tc>
         <w:tc>
           <w:tcPr>
-            <w:tcW w:w="4956" w:type="dxa"/>
-            <w:gridSpan w:val="2"/>
+            <w:tcW w:w="4808" w:type="dxa"/>
             <w:tcBorders>
               <w:top w:val="single" w:sz="4" w:space="0" w:color="auto"/>
               <w:left w:val="nil"/>
@@ -1692,8 +1689,8 @@
               <w:rPr>
                 <w:rFonts w:ascii="Times New Roman" w:hAnsi="Times New Roman" w:cs="Times New Roman"/>
                 <w:color w:val="000000"/>
-                <w:sz w:val="28"/>
-                <w:szCs w:val="28"/>
+                <w:sz w:val="24"/>
+                <w:szCs w:val="24"/>
                 <w:lang w:val="en-US"/>
               </w:rPr>
               <w:t>${</w:t>
@@ -1703,8 +1700,8 @@
               <w:rPr>
                 <w:rFonts w:ascii="Times New Roman" w:hAnsi="Times New Roman" w:cs="Times New Roman"/>
                 <w:color w:val="000000"/>
-                <w:sz w:val="28"/>
-                <w:szCs w:val="28"/>
+                <w:sz w:val="24"/>
+                <w:szCs w:val="24"/>
                 <w:lang w:val="en-US"/>
               </w:rPr>
               <w:t>transport_name</w:t>
@@ -1714,8 +1711,8 @@
               <w:rPr>
                 <w:rFonts w:ascii="Times New Roman" w:hAnsi="Times New Roman" w:cs="Times New Roman"/>
                 <w:color w:val="000000"/>
-                <w:sz w:val="28"/>
-                <w:szCs w:val="28"/>
+                <w:sz w:val="24"/>
+                <w:szCs w:val="24"/>
                 <w:lang w:val="en-US"/>
               </w:rPr>
               <w:t>}</w:t>
@@ -1738,8 +1735,8 @@
         <w:rPr>
           <w:rFonts w:ascii="Times New Roman" w:hAnsi="Times New Roman" w:cs="Times New Roman"/>
           <w:color w:val="000000"/>
-          <w:sz w:val="34"/>
-          <w:szCs w:val="34"/>
+          <w:sz w:val="24"/>
+          <w:szCs w:val="24"/>
         </w:rPr>
       </w:pPr>
       <w:r>
@@ -1758,8 +1755,8 @@
         <w:tblLook w:val="04A0" w:firstRow="1" w:lastRow="0" w:firstColumn="1" w:lastColumn="0" w:noHBand="0" w:noVBand="1"/>
       </w:tblPr>
       <w:tblGrid>
-        <w:gridCol w:w="2006"/>
-        <w:gridCol w:w="2567"/>
+        <w:gridCol w:w="2007"/>
+        <w:gridCol w:w="2566"/>
         <w:gridCol w:w="2355"/>
         <w:gridCol w:w="2947"/>
       </w:tblGrid>
@@ -1794,8 +1791,8 @@
                 <w:rFonts w:ascii="Times New Roman" w:hAnsi="Times New Roman" w:cs="Times New Roman"/>
                 <w:bCs w:val="0"/>
                 <w:color w:val="000000"/>
-                <w:sz w:val="28"/>
-                <w:szCs w:val="28"/>
+                <w:sz w:val="24"/>
+                <w:szCs w:val="24"/>
               </w:rPr>
             </w:pPr>
             <w:r>
@@ -1803,8 +1800,8 @@
                 <w:rFonts w:ascii="Times New Roman" w:hAnsi="Times New Roman" w:cs="Times New Roman"/>
                 <w:bCs w:val="0"/>
                 <w:color w:val="000000"/>
-                <w:sz w:val="28"/>
-                <w:szCs w:val="28"/>
+                <w:sz w:val="24"/>
+                <w:szCs w:val="24"/>
               </w:rPr>
               <w:t>Наименование грузов</w:t>
             </w:r>
@@ -1837,8 +1834,8 @@
                 <w:rFonts w:ascii="Times New Roman" w:hAnsi="Times New Roman" w:cs="Times New Roman"/>
                 <w:bCs w:val="0"/>
                 <w:color w:val="000000"/>
-                <w:sz w:val="28"/>
-                <w:szCs w:val="28"/>
+                <w:sz w:val="24"/>
+                <w:szCs w:val="24"/>
               </w:rPr>
             </w:pPr>
             <w:r>
@@ -1846,8 +1843,8 @@
                 <w:rFonts w:ascii="Times New Roman" w:hAnsi="Times New Roman" w:cs="Times New Roman"/>
                 <w:bCs w:val="0"/>
                 <w:color w:val="000000"/>
-                <w:sz w:val="28"/>
-                <w:szCs w:val="28"/>
+                <w:sz w:val="24"/>
+                <w:szCs w:val="24"/>
               </w:rPr>
               <w:t>Ед. Изм.</w:t>
             </w:r>
@@ -1880,8 +1877,8 @@
                 <w:rFonts w:ascii="Times New Roman" w:hAnsi="Times New Roman" w:cs="Times New Roman"/>
                 <w:bCs w:val="0"/>
                 <w:color w:val="000000"/>
-                <w:sz w:val="28"/>
-                <w:szCs w:val="28"/>
+                <w:sz w:val="24"/>
+                <w:szCs w:val="24"/>
               </w:rPr>
             </w:pPr>
             <w:r>
@@ -1889,8 +1886,8 @@
                 <w:rFonts w:ascii="Times New Roman" w:hAnsi="Times New Roman" w:cs="Times New Roman"/>
                 <w:bCs w:val="0"/>
                 <w:color w:val="000000"/>
-                <w:sz w:val="28"/>
-                <w:szCs w:val="28"/>
+                <w:sz w:val="24"/>
+                <w:szCs w:val="24"/>
               </w:rPr>
               <w:t>Объем</w:t>
             </w:r>
@@ -1923,8 +1920,8 @@
                 <w:rFonts w:ascii="Times New Roman" w:hAnsi="Times New Roman" w:cs="Times New Roman"/>
                 <w:bCs w:val="0"/>
                 <w:color w:val="000000"/>
-                <w:sz w:val="28"/>
-                <w:szCs w:val="28"/>
+                <w:sz w:val="24"/>
+                <w:szCs w:val="24"/>
               </w:rPr>
             </w:pPr>
             <w:r>
@@ -1932,8 +1929,8 @@
                 <w:rFonts w:ascii="Times New Roman" w:hAnsi="Times New Roman" w:cs="Times New Roman"/>
                 <w:bCs w:val="0"/>
                 <w:color w:val="000000"/>
-                <w:sz w:val="28"/>
-                <w:szCs w:val="28"/>
+                <w:sz w:val="24"/>
+                <w:szCs w:val="24"/>
               </w:rPr>
               <w:t>Производитель</w:t>
             </w:r>
@@ -1968,8 +1965,8 @@
                 <w:rFonts w:ascii="Times New Roman" w:hAnsi="Times New Roman" w:cs="Times New Roman"/>
                 <w:b w:val="0"/>
                 <w:color w:val="000000"/>
-                <w:sz w:val="34"/>
-                <w:szCs w:val="34"/>
+                <w:sz w:val="24"/>
+                <w:szCs w:val="24"/>
                 <w:lang w:val="en-US"/>
               </w:rPr>
             </w:pPr>
@@ -1978,14 +1975,12 @@
                 <w:rFonts w:ascii="Times New Roman" w:hAnsi="Times New Roman" w:cs="Times New Roman"/>
                 <w:b w:val="0"/>
                 <w:color w:val="000000"/>
-                <w:sz w:val="34"/>
-                <w:szCs w:val="34"/>
+                <w:sz w:val="24"/>
+                <w:szCs w:val="24"/>
                 <w:lang w:val="en-US"/>
               </w:rPr>
               <w:t>${product_type_name}</w:t>
             </w:r>
-            <w:bookmarkStart w:id="0" w:name="_GoBack"/>
-            <w:bookmarkEnd w:id="0"/>
           </w:p>
         </w:tc>
         <w:tc>
@@ -2011,8 +2006,8 @@
               <w:rPr>
                 <w:rFonts w:ascii="Times New Roman" w:hAnsi="Times New Roman" w:cs="Times New Roman"/>
                 <w:color w:val="000000"/>
-                <w:sz w:val="34"/>
-                <w:szCs w:val="34"/>
+                <w:sz w:val="24"/>
+                <w:szCs w:val="24"/>
                 <w:lang w:val="en-US"/>
               </w:rPr>
             </w:pPr>
@@ -2020,8 +2015,8 @@
               <w:rPr>
                 <w:rFonts w:ascii="Times New Roman" w:hAnsi="Times New Roman" w:cs="Times New Roman"/>
                 <w:color w:val="000000"/>
-                <w:sz w:val="34"/>
-                <w:szCs w:val="34"/>
+                <w:sz w:val="24"/>
+                <w:szCs w:val="24"/>
                 <w:lang w:val="en-US"/>
               </w:rPr>
               <w:t>${</w:t>
@@ -2031,8 +2026,8 @@
               <w:rPr>
                 <w:rFonts w:ascii="Times New Roman" w:hAnsi="Times New Roman" w:cs="Times New Roman"/>
                 <w:color w:val="000000"/>
-                <w:sz w:val="34"/>
-                <w:szCs w:val="34"/>
+                <w:sz w:val="24"/>
+                <w:szCs w:val="24"/>
                 <w:lang w:val="en-US"/>
               </w:rPr>
               <w:t>exported_product_measure</w:t>
@@ -2042,8 +2037,8 @@
               <w:rPr>
                 <w:rFonts w:ascii="Times New Roman" w:hAnsi="Times New Roman" w:cs="Times New Roman"/>
                 <w:color w:val="000000"/>
-                <w:sz w:val="34"/>
-                <w:szCs w:val="34"/>
+                <w:sz w:val="24"/>
+                <w:szCs w:val="24"/>
                 <w:lang w:val="en-US"/>
               </w:rPr>
               <w:t>}</w:t>
@@ -2073,16 +2068,16 @@
               <w:rPr>
                 <w:rFonts w:ascii="Times New Roman" w:hAnsi="Times New Roman" w:cs="Times New Roman"/>
                 <w:color w:val="000000"/>
-                <w:sz w:val="34"/>
-                <w:szCs w:val="34"/>
+                <w:sz w:val="24"/>
+                <w:szCs w:val="24"/>
               </w:rPr>
             </w:pPr>
             <w:r>
               <w:rPr>
                 <w:rFonts w:ascii="Times New Roman" w:hAnsi="Times New Roman" w:cs="Times New Roman"/>
                 <w:color w:val="000000"/>
-                <w:sz w:val="34"/>
-                <w:szCs w:val="34"/>
+                <w:sz w:val="24"/>
+                <w:szCs w:val="24"/>
                 <w:lang w:val="en-US"/>
               </w:rPr>
               <w:t>${</w:t>
@@ -2092,8 +2087,8 @@
               <w:rPr>
                 <w:rFonts w:ascii="Times New Roman" w:hAnsi="Times New Roman" w:cs="Times New Roman"/>
                 <w:color w:val="000000"/>
-                <w:sz w:val="34"/>
-                <w:szCs w:val="34"/>
+                <w:sz w:val="24"/>
+                <w:szCs w:val="24"/>
                 <w:lang w:val="en-US"/>
               </w:rPr>
               <w:t>exported_product_count</w:t>
@@ -2103,8 +2098,8 @@
               <w:rPr>
                 <w:rFonts w:ascii="Times New Roman" w:hAnsi="Times New Roman" w:cs="Times New Roman"/>
                 <w:color w:val="000000"/>
-                <w:sz w:val="34"/>
-                <w:szCs w:val="34"/>
+                <w:sz w:val="24"/>
+                <w:szCs w:val="24"/>
                 <w:lang w:val="en-US"/>
               </w:rPr>
               <w:t>}</w:t>
@@ -2134,16 +2129,16 @@
               <w:rPr>
                 <w:rFonts w:ascii="Times New Roman" w:hAnsi="Times New Roman" w:cs="Times New Roman"/>
                 <w:color w:val="000000"/>
-                <w:sz w:val="34"/>
-                <w:szCs w:val="34"/>
+                <w:sz w:val="24"/>
+                <w:szCs w:val="24"/>
               </w:rPr>
             </w:pPr>
             <w:r>
               <w:rPr>
                 <w:rFonts w:ascii="Times New Roman" w:hAnsi="Times New Roman" w:cs="Times New Roman"/>
                 <w:color w:val="000000"/>
-                <w:sz w:val="34"/>
-                <w:szCs w:val="34"/>
+                <w:sz w:val="24"/>
+                <w:szCs w:val="24"/>
                 <w:lang w:val="en-US"/>
               </w:rPr>
               <w:t>${</w:t>
@@ -2153,8 +2148,8 @@
               <w:rPr>
                 <w:rFonts w:ascii="Times New Roman" w:hAnsi="Times New Roman" w:cs="Times New Roman"/>
                 <w:color w:val="000000"/>
-                <w:sz w:val="34"/>
-                <w:szCs w:val="34"/>
+                <w:sz w:val="24"/>
+                <w:szCs w:val="24"/>
                 <w:lang w:val="en-US"/>
               </w:rPr>
               <w:t>exported_product_manufacturer</w:t>
@@ -2164,8 +2159,8 @@
               <w:rPr>
                 <w:rFonts w:ascii="Times New Roman" w:hAnsi="Times New Roman" w:cs="Times New Roman"/>
                 <w:color w:val="000000"/>
-                <w:sz w:val="34"/>
-                <w:szCs w:val="34"/>
+                <w:sz w:val="24"/>
+                <w:szCs w:val="24"/>
                 <w:lang w:val="en-US"/>
               </w:rPr>
               <w:t>}</w:t>
@@ -2188,8 +2183,8 @@
         <w:rPr>
           <w:rFonts w:ascii="Times New Roman" w:hAnsi="Times New Roman" w:cs="Times New Roman"/>
           <w:color w:val="000000"/>
-          <w:sz w:val="36"/>
-          <w:szCs w:val="36"/>
+          <w:sz w:val="24"/>
+          <w:szCs w:val="24"/>
           <w:u w:val="single"/>
         </w:rPr>
       </w:pPr>
@@ -2199,8 +2194,8 @@
           <w:b/>
           <w:bCs/>
           <w:color w:val="000000"/>
-          <w:sz w:val="28"/>
-          <w:szCs w:val="28"/>
+          <w:sz w:val="24"/>
+          <w:szCs w:val="24"/>
         </w:rPr>
         <w:t>Условия вывоза:</w:t>
       </w:r>
@@ -2216,8 +2211,8 @@
         <w:rPr>
           <w:rFonts w:ascii="Times New Roman" w:hAnsi="Times New Roman" w:cs="Times New Roman"/>
           <w:color w:val="000000"/>
-          <w:sz w:val="28"/>
-          <w:szCs w:val="28"/>
+          <w:sz w:val="24"/>
+          <w:szCs w:val="24"/>
           <w:u w:val="single"/>
         </w:rPr>
         <w:t>Выполнение требований законодательства Российской</w:t>
@@ -2236,8 +2231,8 @@
         <w:rPr>
           <w:rFonts w:ascii="Times New Roman" w:hAnsi="Times New Roman" w:cs="Times New Roman"/>
           <w:color w:val="000000"/>
-          <w:sz w:val="34"/>
-          <w:szCs w:val="34"/>
+          <w:sz w:val="24"/>
+          <w:szCs w:val="24"/>
           <w:u w:val="single"/>
         </w:rPr>
       </w:pPr>
@@ -2245,8 +2240,8 @@
         <w:rPr>
           <w:rFonts w:ascii="Times New Roman" w:hAnsi="Times New Roman" w:cs="Times New Roman"/>
           <w:color w:val="000000"/>
-          <w:sz w:val="28"/>
-          <w:szCs w:val="28"/>
+          <w:sz w:val="24"/>
+          <w:szCs w:val="24"/>
           <w:u w:val="single"/>
         </w:rPr>
         <w:t>Федерации в области ветеринарии, сопровождение грузов соответствующими</w:t>
@@ -2265,8 +2260,8 @@
         <w:rPr>
           <w:rFonts w:ascii="Times New Roman" w:hAnsi="Times New Roman" w:cs="Times New Roman"/>
           <w:color w:val="000000"/>
-          <w:sz w:val="34"/>
-          <w:szCs w:val="34"/>
+          <w:sz w:val="24"/>
+          <w:szCs w:val="24"/>
           <w:u w:val="single"/>
         </w:rPr>
       </w:pPr>
@@ -2274,8 +2269,8 @@
         <w:rPr>
           <w:rFonts w:ascii="Times New Roman" w:hAnsi="Times New Roman" w:cs="Times New Roman"/>
           <w:color w:val="000000"/>
-          <w:sz w:val="28"/>
-          <w:szCs w:val="28"/>
+          <w:sz w:val="24"/>
+          <w:szCs w:val="24"/>
           <w:u w:val="single"/>
         </w:rPr>
         <w:t>ветеринарными сопроводительными документами.</w:t>
@@ -2295,8 +2290,8 @@
         <w:rPr>
           <w:rFonts w:ascii="Times New Roman" w:hAnsi="Times New Roman" w:cs="Times New Roman"/>
           <w:color w:val="000000"/>
-          <w:sz w:val="36"/>
-          <w:szCs w:val="36"/>
+          <w:sz w:val="24"/>
+          <w:szCs w:val="24"/>
           <w:u w:val="single"/>
         </w:rPr>
       </w:pPr>
@@ -2306,8 +2301,8 @@
           <w:b/>
           <w:bCs/>
           <w:color w:val="000000"/>
-          <w:sz w:val="28"/>
-          <w:szCs w:val="28"/>
+          <w:sz w:val="24"/>
+          <w:szCs w:val="24"/>
         </w:rPr>
         <w:t>Дополнительные условия:</w:t>
       </w:r>
@@ -2323,8 +2318,8 @@
         <w:rPr>
           <w:rFonts w:ascii="Times New Roman" w:hAnsi="Times New Roman" w:cs="Times New Roman"/>
           <w:color w:val="000000"/>
-          <w:sz w:val="28"/>
-          <w:szCs w:val="28"/>
+          <w:sz w:val="24"/>
+          <w:szCs w:val="24"/>
           <w:u w:val="single"/>
         </w:rPr>
         <w:t>В случае изменения эпизоотической обстановки</w:t>
@@ -2343,8 +2338,8 @@
         <w:rPr>
           <w:rFonts w:ascii="Times New Roman" w:hAnsi="Times New Roman" w:cs="Times New Roman"/>
           <w:color w:val="000000"/>
-          <w:sz w:val="34"/>
-          <w:szCs w:val="34"/>
+          <w:sz w:val="24"/>
+          <w:szCs w:val="24"/>
           <w:u w:val="single"/>
         </w:rPr>
       </w:pPr>
@@ -2352,8 +2347,8 @@
         <w:rPr>
           <w:rFonts w:ascii="Times New Roman" w:hAnsi="Times New Roman" w:cs="Times New Roman"/>
           <w:color w:val="000000"/>
-          <w:sz w:val="28"/>
-          <w:szCs w:val="28"/>
+          <w:sz w:val="24"/>
+          <w:szCs w:val="24"/>
           <w:u w:val="single"/>
         </w:rPr>
         <w:t>разрешение считать недействительным.</w:t>
@@ -2374,8 +2369,8 @@
           <w:b/>
           <w:bCs/>
           <w:color w:val="000000"/>
-          <w:sz w:val="34"/>
-          <w:szCs w:val="34"/>
+          <w:sz w:val="24"/>
+          <w:szCs w:val="24"/>
         </w:rPr>
       </w:pPr>
       <w:r>
@@ -2384,10 +2379,9 @@
           <w:b/>
           <w:bCs/>
           <w:color w:val="000000"/>
-          <w:sz w:val="28"/>
-          <w:szCs w:val="28"/>
-        </w:rPr>
-        <w:lastRenderedPageBreak/>
+          <w:sz w:val="24"/>
+          <w:szCs w:val="24"/>
+        </w:rPr>
         <w:t>Временно исполняющий обязанности</w:t>
       </w:r>
     </w:p>
@@ -2406,8 +2400,8 @@
           <w:b/>
           <w:bCs/>
           <w:color w:val="000000"/>
-          <w:sz w:val="34"/>
-          <w:szCs w:val="34"/>
+          <w:sz w:val="24"/>
+          <w:szCs w:val="24"/>
         </w:rPr>
       </w:pPr>
       <w:r>
@@ -2416,8 +2410,8 @@
           <w:b/>
           <w:bCs/>
           <w:color w:val="000000"/>
-          <w:sz w:val="28"/>
-          <w:szCs w:val="28"/>
+          <w:sz w:val="24"/>
+          <w:szCs w:val="24"/>
         </w:rPr>
         <w:t>начальника Главного управления</w:t>
       </w:r>
@@ -2437,8 +2431,8 @@
           <w:b/>
           <w:bCs/>
           <w:color w:val="000000"/>
-          <w:sz w:val="34"/>
-          <w:szCs w:val="34"/>
+          <w:sz w:val="24"/>
+          <w:szCs w:val="24"/>
         </w:rPr>
       </w:pPr>
       <w:r>
@@ -2447,8 +2441,8 @@
           <w:b/>
           <w:bCs/>
           <w:color w:val="000000"/>
-          <w:sz w:val="28"/>
-          <w:szCs w:val="28"/>
+          <w:sz w:val="24"/>
+          <w:szCs w:val="24"/>
         </w:rPr>
         <w:t>"Государственная инспекция</w:t>
       </w:r>
@@ -2466,8 +2460,6 @@
         <w:spacing w:before="19" w:after="0" w:line="240" w:lineRule="auto"/>
         <w:rPr>
           <w:rFonts w:ascii="Times New Roman" w:hAnsi="Times New Roman" w:cs="Times New Roman"/>
-          <w:b/>
-          <w:bCs/>
           <w:color w:val="000000"/>
           <w:sz w:val="34"/>
           <w:szCs w:val="34"/>
@@ -2479,8 +2471,8 @@
           <w:b/>
           <w:bCs/>
           <w:color w:val="000000"/>
-          <w:sz w:val="28"/>
-          <w:szCs w:val="28"/>
+          <w:sz w:val="24"/>
+          <w:szCs w:val="24"/>
         </w:rPr>
         <w:t>по ветеринарии" Тверской области</w:t>
       </w:r>
@@ -2498,8 +2490,8 @@
           <w:b/>
           <w:bCs/>
           <w:color w:val="000000"/>
-          <w:sz w:val="28"/>
-          <w:szCs w:val="28"/>
+          <w:sz w:val="24"/>
+          <w:szCs w:val="24"/>
         </w:rPr>
         <w:t xml:space="preserve">Т.В. </w:t>
       </w:r>
@@ -2510,33 +2502,12 @@
           <w:b/>
           <w:bCs/>
           <w:color w:val="000000"/>
-          <w:sz w:val="28"/>
-          <w:szCs w:val="28"/>
+          <w:sz w:val="24"/>
+          <w:szCs w:val="24"/>
         </w:rPr>
         <w:t>Чичканева</w:t>
       </w:r>
       <w:proofErr w:type="spellEnd"/>
-    </w:p>
-    <w:p>
-      <w:pPr>
-        <w:widowControl w:val="0"/>
-        <w:tabs>
-          <w:tab w:val="left" w:pos="90"/>
-          <w:tab w:val="center" w:pos="4682"/>
-          <w:tab w:val="center" w:pos="5725"/>
-          <w:tab w:val="left" w:pos="6307"/>
-        </w:tabs>
-        <w:autoSpaceDE w:val="0"/>
-        <w:autoSpaceDN w:val="0"/>
-        <w:adjustRightInd w:val="0"/>
-        <w:spacing w:before="98" w:after="0" w:line="240" w:lineRule="auto"/>
-        <w:rPr>
-          <w:rFonts w:ascii="Times New Roman" w:hAnsi="Times New Roman" w:cs="Times New Roman"/>
-          <w:color w:val="000000"/>
-          <w:sz w:val="34"/>
-          <w:szCs w:val="34"/>
-        </w:rPr>
-      </w:pPr>
     </w:p>
     <w:sectPr>
       <w:pgSz w:w="11906" w:h="16838" w:code="9"/>
@@ -2671,6 +2642,7 @@
     <w:lsdException w:name="HTML Sample" w:semiHidden="1" w:unhideWhenUsed="1"/>
     <w:lsdException w:name="HTML Typewriter" w:semiHidden="1" w:unhideWhenUsed="1"/>
     <w:lsdException w:name="HTML Variable" w:semiHidden="1" w:unhideWhenUsed="1"/>
+    <w:lsdException w:name="Normal Table" w:semiHidden="1" w:unhideWhenUsed="1"/>
     <w:lsdException w:name="annotation subject" w:semiHidden="1" w:unhideWhenUsed="1"/>
     <w:lsdException w:name="No List" w:semiHidden="1" w:unhideWhenUsed="1"/>
     <w:lsdException w:name="Outline List 1" w:semiHidden="1" w:unhideWhenUsed="1"/>
@@ -2715,6 +2687,7 @@
     <w:lsdException w:name="Table Professional" w:semiHidden="1" w:unhideWhenUsed="1"/>
     <w:lsdException w:name="Table Subtle 1" w:semiHidden="1" w:unhideWhenUsed="1"/>
     <w:lsdException w:name="Table Subtle 2" w:semiHidden="1" w:unhideWhenUsed="1"/>
+    <w:lsdException w:name="Table Web 1" w:semiHidden="1" w:unhideWhenUsed="1"/>
     <w:lsdException w:name="Table Web 2" w:semiHidden="1" w:unhideWhenUsed="1"/>
     <w:lsdException w:name="Table Web 3" w:semiHidden="1" w:unhideWhenUsed="1"/>
     <w:lsdException w:name="Balloon Text" w:semiHidden="1" w:unhideWhenUsed="1"/>

</xml_diff>

<commit_message>
Text changes in indi doc
</commit_message>
<xml_diff>
--- a/resources/views/documents/Разрешение на вывоз.docx
+++ b/resources/views/documents/Разрешение на вывоз.docx
@@ -1,6 +1,6 @@
 
 <file path=word/document.xml><?xml version="1.0" encoding="utf-8"?>
-<w:document xmlns:wpc="http://schemas.microsoft.com/office/word/2010/wordprocessingCanvas" xmlns:cx="http://schemas.microsoft.com/office/drawing/2014/chartex" xmlns:cx1="http://schemas.microsoft.com/office/drawing/2015/9/8/chartex" xmlns:cx2="http://schemas.microsoft.com/office/drawing/2015/10/21/chartex" xmlns:cx3="http://schemas.microsoft.com/office/drawing/2016/5/9/chartex" xmlns:cx4="http://schemas.microsoft.com/office/drawing/2016/5/10/chartex" xmlns:cx5="http://schemas.microsoft.com/office/drawing/2016/5/11/chartex" xmlns:mc="http://schemas.openxmlformats.org/markup-compatibility/2006" xmlns:o="urn:schemas-microsoft-com:office:office" xmlns:r="http://schemas.openxmlformats.org/officeDocument/2006/relationships" xmlns:m="http://schemas.openxmlformats.org/officeDocument/2006/math" xmlns:v="urn:schemas-microsoft-com:vml" xmlns:wp14="http://schemas.microsoft.com/office/word/2010/wordprocessingDrawing" xmlns:wp="http://schemas.openxmlformats.org/drawingml/2006/wordprocessingDrawing" xmlns:w10="urn:schemas-microsoft-com:office:word" xmlns:w="http://schemas.openxmlformats.org/wordprocessingml/2006/main" xmlns:w14="http://schemas.microsoft.com/office/word/2010/wordml" xmlns:w15="http://schemas.microsoft.com/office/word/2012/wordml" xmlns:w16se="http://schemas.microsoft.com/office/word/2015/wordml/symex" xmlns:wpg="http://schemas.microsoft.com/office/word/2010/wordprocessingGroup" xmlns:wpi="http://schemas.microsoft.com/office/word/2010/wordprocessingInk" xmlns:wne="http://schemas.microsoft.com/office/word/2006/wordml" xmlns:wps="http://schemas.microsoft.com/office/word/2010/wordprocessingShape" mc:Ignorable="w14 w15 w16se wp14">
+<w:document xmlns:wpc="http://schemas.microsoft.com/office/word/2010/wordprocessingCanvas" xmlns:cx="http://schemas.microsoft.com/office/drawing/2014/chartex" xmlns:cx1="http://schemas.microsoft.com/office/drawing/2015/9/8/chartex" xmlns:mc="http://schemas.openxmlformats.org/markup-compatibility/2006" xmlns:o="urn:schemas-microsoft-com:office:office" xmlns:r="http://schemas.openxmlformats.org/officeDocument/2006/relationships" xmlns:m="http://schemas.openxmlformats.org/officeDocument/2006/math" xmlns:v="urn:schemas-microsoft-com:vml" xmlns:wp14="http://schemas.microsoft.com/office/word/2010/wordprocessingDrawing" xmlns:wp="http://schemas.openxmlformats.org/drawingml/2006/wordprocessingDrawing" xmlns:w10="urn:schemas-microsoft-com:office:word" xmlns:w="http://schemas.openxmlformats.org/wordprocessingml/2006/main" xmlns:w14="http://schemas.microsoft.com/office/word/2010/wordml" xmlns:w15="http://schemas.microsoft.com/office/word/2012/wordml" xmlns:w16se="http://schemas.microsoft.com/office/word/2015/wordml/symex" xmlns:wpg="http://schemas.microsoft.com/office/word/2010/wordprocessingGroup" xmlns:wpi="http://schemas.microsoft.com/office/word/2010/wordprocessingInk" xmlns:wne="http://schemas.microsoft.com/office/word/2006/wordml" xmlns:wps="http://schemas.microsoft.com/office/word/2010/wordprocessingShape" mc:Ignorable="w14 w15 w16se wp14">
   <w:body>
     <w:p>
       <w:pPr>
@@ -21,8 +21,6 @@
           <w:szCs w:val="28"/>
         </w:rPr>
       </w:pPr>
-      <w:bookmarkStart w:id="0" w:name="_GoBack"/>
-      <w:bookmarkEnd w:id="0"/>
       <w:r>
         <w:rPr>
           <w:rFonts w:ascii="Arial" w:hAnsi="Arial" w:cs="Arial"/>
@@ -1056,13 +1054,13 @@
         <w:tblLook w:val="04A0" w:firstRow="1" w:lastRow="0" w:firstColumn="1" w:lastColumn="0" w:noHBand="0" w:noVBand="1"/>
       </w:tblPr>
       <w:tblGrid>
-        <w:gridCol w:w="3686"/>
-        <w:gridCol w:w="6225"/>
+        <w:gridCol w:w="5245"/>
+        <w:gridCol w:w="4676"/>
       </w:tblGrid>
       <w:tr>
         <w:tc>
           <w:tcPr>
-            <w:tcW w:w="3686" w:type="dxa"/>
+            <w:tcW w:w="5245" w:type="dxa"/>
             <w:tcBorders>
               <w:top w:val="nil"/>
               <w:left w:val="nil"/>
@@ -1098,13 +1096,70 @@
                 <w:sz w:val="24"/>
                 <w:szCs w:val="24"/>
               </w:rPr>
-              <w:t>Место хранения/производства:</w:t>
+              <w:t xml:space="preserve">Место </w:t>
+            </w:r>
+            <w:r>
+              <w:rPr>
+                <w:rFonts w:ascii="Times New Roman" w:hAnsi="Times New Roman" w:cs="Times New Roman"/>
+                <w:b/>
+                <w:bCs/>
+                <w:color w:val="000000"/>
+                <w:sz w:val="24"/>
+                <w:szCs w:val="24"/>
+              </w:rPr>
+              <w:t>производства</w:t>
+            </w:r>
+            <w:r>
+              <w:rPr>
+                <w:rFonts w:ascii="Times New Roman" w:hAnsi="Times New Roman" w:cs="Times New Roman"/>
+                <w:b/>
+                <w:bCs/>
+                <w:color w:val="000000"/>
+                <w:sz w:val="24"/>
+                <w:szCs w:val="24"/>
+              </w:rPr>
+              <w:t>/</w:t>
+            </w:r>
+            <w:r>
+              <w:rPr>
+                <w:rFonts w:ascii="Times New Roman" w:hAnsi="Times New Roman" w:cs="Times New Roman"/>
+                <w:b/>
+                <w:bCs/>
+                <w:color w:val="000000"/>
+                <w:sz w:val="24"/>
+                <w:szCs w:val="24"/>
+              </w:rPr>
+              <w:t>хранения/</w:t>
+            </w:r>
+            <w:r>
+              <w:rPr>
+                <w:rFonts w:ascii="Times New Roman" w:hAnsi="Times New Roman" w:cs="Times New Roman"/>
+                <w:b/>
+                <w:bCs/>
+                <w:color w:val="000000"/>
+                <w:sz w:val="24"/>
+                <w:szCs w:val="24"/>
+              </w:rPr>
+              <w:t>оформления</w:t>
+            </w:r>
+            <w:bookmarkStart w:id="0" w:name="_GoBack"/>
+            <w:bookmarkEnd w:id="0"/>
+            <w:r>
+              <w:rPr>
+                <w:rFonts w:ascii="Times New Roman" w:hAnsi="Times New Roman" w:cs="Times New Roman"/>
+                <w:b/>
+                <w:bCs/>
+                <w:color w:val="000000"/>
+                <w:sz w:val="24"/>
+                <w:szCs w:val="24"/>
+              </w:rPr>
+              <w:t>:</w:t>
             </w:r>
           </w:p>
         </w:tc>
         <w:tc>
           <w:tcPr>
-            <w:tcW w:w="6225" w:type="dxa"/>
+            <w:tcW w:w="4676" w:type="dxa"/>
             <w:tcBorders>
               <w:top w:val="nil"/>
               <w:left w:val="nil"/>
@@ -1168,7 +1223,7 @@
       <w:tr>
         <w:tc>
           <w:tcPr>
-            <w:tcW w:w="9911" w:type="dxa"/>
+            <w:tcW w:w="9921" w:type="dxa"/>
             <w:gridSpan w:val="2"/>
             <w:tcBorders>
               <w:top w:val="nil"/>
@@ -2536,7 +2591,7 @@
       </w:pPr>
     </w:pPrDefault>
   </w:docDefaults>
-  <w:latentStyles w:defLockedState="0" w:defUIPriority="99" w:defSemiHidden="0" w:defUnhideWhenUsed="0" w:defQFormat="0" w:count="374">
+  <w:latentStyles w:defLockedState="0" w:defUIPriority="99" w:defSemiHidden="0" w:defUnhideWhenUsed="0" w:defQFormat="0" w:count="371">
     <w:lsdException w:name="Normal" w:uiPriority="0" w:qFormat="1"/>
     <w:lsdException w:name="heading 1" w:uiPriority="9" w:qFormat="1"/>
     <w:lsdException w:name="heading 2" w:semiHidden="1" w:uiPriority="9" w:unhideWhenUsed="1" w:qFormat="1"/>
@@ -2908,9 +2963,6 @@
     <w:lsdException w:name="List Table 5 Dark Accent 6" w:uiPriority="50"/>
     <w:lsdException w:name="List Table 6 Colorful Accent 6" w:uiPriority="51"/>
     <w:lsdException w:name="List Table 7 Colorful Accent 6" w:uiPriority="52"/>
-    <w:lsdException w:name="Mention" w:semiHidden="1" w:unhideWhenUsed="1"/>
-    <w:lsdException w:name="Smart Hyperlink" w:semiHidden="1" w:unhideWhenUsed="1"/>
-    <w:lsdException w:name="Hashtag" w:semiHidden="1" w:unhideWhenUsed="1"/>
   </w:latentStyles>
   <w:style w:type="paragraph" w:default="1" w:styleId="a">
     <w:name w:val="Normal"/>

</xml_diff>

<commit_message>
removed indi_exported_products relation to processed product, extended sender individual name field in permission_doc
</commit_message>
<xml_diff>
--- a/resources/views/documents/Разрешение на вывоз.docx
+++ b/resources/views/documents/Разрешение на вывоз.docx
@@ -1,6 +1,6 @@
 
 <file path=word/document.xml><?xml version="1.0" encoding="utf-8"?>
-<w:document xmlns:wpc="http://schemas.microsoft.com/office/word/2010/wordprocessingCanvas" xmlns:cx="http://schemas.microsoft.com/office/drawing/2014/chartex" xmlns:cx1="http://schemas.microsoft.com/office/drawing/2015/9/8/chartex" xmlns:mc="http://schemas.openxmlformats.org/markup-compatibility/2006" xmlns:o="urn:schemas-microsoft-com:office:office" xmlns:r="http://schemas.openxmlformats.org/officeDocument/2006/relationships" xmlns:m="http://schemas.openxmlformats.org/officeDocument/2006/math" xmlns:v="urn:schemas-microsoft-com:vml" xmlns:wp14="http://schemas.microsoft.com/office/word/2010/wordprocessingDrawing" xmlns:wp="http://schemas.openxmlformats.org/drawingml/2006/wordprocessingDrawing" xmlns:w10="urn:schemas-microsoft-com:office:word" xmlns:w="http://schemas.openxmlformats.org/wordprocessingml/2006/main" xmlns:w14="http://schemas.microsoft.com/office/word/2010/wordml" xmlns:w15="http://schemas.microsoft.com/office/word/2012/wordml" xmlns:w16se="http://schemas.microsoft.com/office/word/2015/wordml/symex" xmlns:wpg="http://schemas.microsoft.com/office/word/2010/wordprocessingGroup" xmlns:wpi="http://schemas.microsoft.com/office/word/2010/wordprocessingInk" xmlns:wne="http://schemas.microsoft.com/office/word/2006/wordml" xmlns:wps="http://schemas.microsoft.com/office/word/2010/wordprocessingShape" mc:Ignorable="w14 w15 w16se wp14">
+<w:document xmlns:wpc="http://schemas.microsoft.com/office/word/2010/wordprocessingCanvas" xmlns:cx="http://schemas.microsoft.com/office/drawing/2014/chartex" xmlns:cx1="http://schemas.microsoft.com/office/drawing/2015/9/8/chartex" xmlns:cx2="http://schemas.microsoft.com/office/drawing/2015/10/21/chartex" xmlns:cx3="http://schemas.microsoft.com/office/drawing/2016/5/9/chartex" xmlns:cx4="http://schemas.microsoft.com/office/drawing/2016/5/10/chartex" xmlns:cx5="http://schemas.microsoft.com/office/drawing/2016/5/11/chartex" xmlns:mc="http://schemas.openxmlformats.org/markup-compatibility/2006" xmlns:o="urn:schemas-microsoft-com:office:office" xmlns:r="http://schemas.openxmlformats.org/officeDocument/2006/relationships" xmlns:m="http://schemas.openxmlformats.org/officeDocument/2006/math" xmlns:v="urn:schemas-microsoft-com:vml" xmlns:wp14="http://schemas.microsoft.com/office/word/2010/wordprocessingDrawing" xmlns:wp="http://schemas.openxmlformats.org/drawingml/2006/wordprocessingDrawing" xmlns:w10="urn:schemas-microsoft-com:office:word" xmlns:w="http://schemas.openxmlformats.org/wordprocessingml/2006/main" xmlns:w14="http://schemas.microsoft.com/office/word/2010/wordml" xmlns:w15="http://schemas.microsoft.com/office/word/2012/wordml" xmlns:w16se="http://schemas.microsoft.com/office/word/2015/wordml/symex" xmlns:wpg="http://schemas.microsoft.com/office/word/2010/wordprocessingGroup" xmlns:wpi="http://schemas.microsoft.com/office/word/2010/wordprocessingInk" xmlns:wne="http://schemas.microsoft.com/office/word/2006/wordml" xmlns:wps="http://schemas.microsoft.com/office/word/2010/wordprocessingShape" mc:Ignorable="w14 w15 w16se wp14">
   <w:body>
     <w:p>
       <w:pPr>
@@ -655,13 +655,22 @@
         <w:tblLook w:val="04A0" w:firstRow="1" w:lastRow="0" w:firstColumn="1" w:lastColumn="0" w:noHBand="0" w:noVBand="1"/>
       </w:tblPr>
       <w:tblGrid>
-        <w:gridCol w:w="2410"/>
-        <w:gridCol w:w="7501"/>
+        <w:gridCol w:w="1969"/>
+        <w:gridCol w:w="441"/>
+        <w:gridCol w:w="4394"/>
+        <w:gridCol w:w="709"/>
+        <w:gridCol w:w="2398"/>
+        <w:gridCol w:w="10"/>
       </w:tblGrid>
       <w:tr>
+        <w:trPr>
+          <w:gridAfter w:val="1"/>
+          <w:wAfter w:w="10" w:type="dxa"/>
+        </w:trPr>
         <w:tc>
           <w:tcPr>
             <w:tcW w:w="2410" w:type="dxa"/>
+            <w:gridSpan w:val="2"/>
             <w:tcBorders>
               <w:top w:val="nil"/>
               <w:left w:val="nil"/>
@@ -702,6 +711,7 @@
         <w:tc>
           <w:tcPr>
             <w:tcW w:w="7501" w:type="dxa"/>
+            <w:gridSpan w:val="3"/>
             <w:tcBorders>
               <w:top w:val="nil"/>
               <w:left w:val="nil"/>
@@ -769,45 +779,6 @@
           </w:p>
         </w:tc>
       </w:tr>
-    </w:tbl>
-    <w:p>
-      <w:pPr>
-        <w:widowControl w:val="0"/>
-        <w:tabs>
-          <w:tab w:val="left" w:pos="90"/>
-          <w:tab w:val="center" w:pos="6360"/>
-        </w:tabs>
-        <w:autoSpaceDE w:val="0"/>
-        <w:autoSpaceDN w:val="0"/>
-        <w:adjustRightInd w:val="0"/>
-        <w:spacing w:before="186" w:after="0" w:line="240" w:lineRule="auto"/>
-        <w:rPr>
-          <w:rFonts w:ascii="Arial" w:hAnsi="Arial" w:cs="Arial"/>
-          <w:sz w:val="24"/>
-          <w:szCs w:val="24"/>
-        </w:rPr>
-      </w:pPr>
-      <w:r>
-        <w:rPr>
-          <w:rFonts w:ascii="Arial" w:hAnsi="Arial" w:cs="Arial"/>
-          <w:sz w:val="24"/>
-          <w:szCs w:val="24"/>
-        </w:rPr>
-        <w:tab/>
-      </w:r>
-    </w:p>
-    <w:tbl>
-      <w:tblPr>
-        <w:tblStyle w:val="a3"/>
-        <w:tblW w:w="0" w:type="auto"/>
-        <w:tblLook w:val="04A0" w:firstRow="1" w:lastRow="0" w:firstColumn="1" w:lastColumn="0" w:noHBand="0" w:noVBand="1"/>
-      </w:tblPr>
-      <w:tblGrid>
-        <w:gridCol w:w="1964"/>
-        <w:gridCol w:w="4778"/>
-        <w:gridCol w:w="777"/>
-        <w:gridCol w:w="2402"/>
-      </w:tblGrid>
       <w:tr>
         <w:tc>
           <w:tcPr>
@@ -852,7 +823,8 @@
         </w:tc>
         <w:tc>
           <w:tcPr>
-            <w:tcW w:w="4835" w:type="dxa"/>
+            <w:tcW w:w="7952" w:type="dxa"/>
+            <w:gridSpan w:val="5"/>
             <w:tcBorders>
               <w:top w:val="nil"/>
               <w:left w:val="nil"/>
@@ -871,13 +843,11 @@
               <w:autoSpaceDN w:val="0"/>
               <w:adjustRightInd w:val="0"/>
               <w:spacing w:before="186"/>
-              <w:jc w:val="center"/>
-              <w:rPr>
-                <w:rFonts w:ascii="Times New Roman" w:hAnsi="Times New Roman" w:cs="Times New Roman"/>
-                <w:color w:val="000000"/>
-                <w:sz w:val="24"/>
-                <w:szCs w:val="24"/>
-                <w:lang w:val="en-US"/>
+              <w:rPr>
+                <w:rFonts w:ascii="Times New Roman" w:hAnsi="Times New Roman" w:cs="Times New Roman"/>
+                <w:color w:val="000000"/>
+                <w:sz w:val="24"/>
+                <w:szCs w:val="24"/>
               </w:rPr>
             </w:pPr>
             <w:r>
@@ -900,6 +870,127 @@
                 <w:lang w:val="en-US"/>
               </w:rPr>
               <w:t>organization_name</w:t>
+            </w:r>
+            <w:proofErr w:type="spellEnd"/>
+            <w:r>
+              <w:rPr>
+                <w:rFonts w:ascii="Times New Roman" w:hAnsi="Times New Roman" w:cs="Times New Roman"/>
+                <w:color w:val="000000"/>
+                <w:sz w:val="24"/>
+                <w:szCs w:val="24"/>
+                <w:lang w:val="en-US"/>
+              </w:rPr>
+              <w:t>}</w:t>
+            </w:r>
+          </w:p>
+        </w:tc>
+      </w:tr>
+      <w:tr>
+        <w:tc>
+          <w:tcPr>
+            <w:tcW w:w="1969" w:type="dxa"/>
+            <w:tcBorders>
+              <w:top w:val="nil"/>
+              <w:left w:val="nil"/>
+              <w:bottom w:val="nil"/>
+              <w:right w:val="nil"/>
+            </w:tcBorders>
+          </w:tcPr>
+          <w:p>
+            <w:pPr>
+              <w:widowControl w:val="0"/>
+              <w:tabs>
+                <w:tab w:val="left" w:pos="90"/>
+                <w:tab w:val="center" w:pos="6360"/>
+              </w:tabs>
+              <w:autoSpaceDE w:val="0"/>
+              <w:autoSpaceDN w:val="0"/>
+              <w:adjustRightInd w:val="0"/>
+              <w:spacing w:before="186"/>
+              <w:rPr>
+                <w:rFonts w:ascii="Times New Roman" w:hAnsi="Times New Roman" w:cs="Times New Roman"/>
+                <w:b/>
+                <w:bCs/>
+                <w:color w:val="000000"/>
+                <w:sz w:val="24"/>
+                <w:szCs w:val="24"/>
+              </w:rPr>
+            </w:pPr>
+            <w:r>
+              <w:rPr>
+                <w:rFonts w:ascii="Times New Roman" w:hAnsi="Times New Roman" w:cs="Times New Roman"/>
+                <w:b/>
+                <w:bCs/>
+                <w:color w:val="000000"/>
+                <w:sz w:val="24"/>
+                <w:szCs w:val="24"/>
+              </w:rPr>
+              <w:t>ИНН</w:t>
+            </w:r>
+          </w:p>
+        </w:tc>
+        <w:tc>
+          <w:tcPr>
+            <w:tcW w:w="4835" w:type="dxa"/>
+            <w:gridSpan w:val="2"/>
+            <w:tcBorders>
+              <w:top w:val="single" w:sz="4" w:space="0" w:color="auto"/>
+              <w:left w:val="nil"/>
+              <w:bottom w:val="single" w:sz="4" w:space="0" w:color="auto"/>
+              <w:right w:val="nil"/>
+            </w:tcBorders>
+          </w:tcPr>
+          <w:p>
+            <w:pPr>
+              <w:widowControl w:val="0"/>
+              <w:tabs>
+                <w:tab w:val="left" w:pos="90"/>
+                <w:tab w:val="center" w:pos="6360"/>
+              </w:tabs>
+              <w:autoSpaceDE w:val="0"/>
+              <w:autoSpaceDN w:val="0"/>
+              <w:adjustRightInd w:val="0"/>
+              <w:spacing w:before="186"/>
+              <w:rPr>
+                <w:rFonts w:ascii="Times New Roman" w:hAnsi="Times New Roman" w:cs="Times New Roman"/>
+                <w:color w:val="000000"/>
+                <w:sz w:val="24"/>
+                <w:szCs w:val="24"/>
+                <w:lang w:val="en-US"/>
+              </w:rPr>
+            </w:pPr>
+            <w:r>
+              <w:rPr>
+                <w:rFonts w:ascii="Times New Roman" w:hAnsi="Times New Roman" w:cs="Times New Roman"/>
+                <w:color w:val="000000"/>
+                <w:sz w:val="24"/>
+                <w:szCs w:val="24"/>
+                <w:lang w:val="en-US"/>
+              </w:rPr>
+              <w:t>${</w:t>
+            </w:r>
+            <w:proofErr w:type="spellStart"/>
+            <w:r>
+              <w:rPr>
+                <w:rFonts w:ascii="Times New Roman" w:hAnsi="Times New Roman" w:cs="Times New Roman"/>
+                <w:color w:val="000000"/>
+                <w:sz w:val="24"/>
+                <w:szCs w:val="24"/>
+                <w:lang w:val="en-US"/>
+              </w:rPr>
+              <w:t>orga</w:t>
+            </w:r>
+            <w:bookmarkStart w:id="0" w:name="_GoBack"/>
+            <w:bookmarkEnd w:id="0"/>
+            <w:r>
+              <w:rPr>
+                <w:rFonts w:ascii="Times New Roman" w:hAnsi="Times New Roman" w:cs="Times New Roman"/>
+                <w:color w:val="000000"/>
+                <w:sz w:val="24"/>
+                <w:szCs w:val="24"/>
+                <w:lang w:val="en-US"/>
+              </w:rPr>
+              <w:t>nization_tin</w:t>
             </w:r>
             <w:proofErr w:type="spellEnd"/>
             <w:r>
@@ -937,31 +1028,23 @@
               <w:spacing w:before="186"/>
               <w:rPr>
                 <w:rFonts w:ascii="Times New Roman" w:hAnsi="Times New Roman" w:cs="Times New Roman"/>
-                <w:color w:val="000000"/>
-                <w:sz w:val="24"/>
-                <w:szCs w:val="24"/>
-              </w:rPr>
-            </w:pPr>
-            <w:r>
-              <w:rPr>
-                <w:rFonts w:ascii="Times New Roman" w:hAnsi="Times New Roman" w:cs="Times New Roman"/>
                 <w:b/>
                 <w:bCs/>
                 <w:color w:val="000000"/>
                 <w:sz w:val="24"/>
                 <w:szCs w:val="24"/>
               </w:rPr>
-              <w:t>ИНН</w:t>
-            </w:r>
+            </w:pPr>
           </w:p>
         </w:tc>
         <w:tc>
           <w:tcPr>
             <w:tcW w:w="2408" w:type="dxa"/>
+            <w:gridSpan w:val="2"/>
             <w:tcBorders>
               <w:top w:val="nil"/>
               <w:left w:val="nil"/>
-              <w:bottom w:val="single" w:sz="4" w:space="0" w:color="auto"/>
+              <w:bottom w:val="nil"/>
               <w:right w:val="nil"/>
             </w:tcBorders>
           </w:tcPr>
@@ -981,40 +1064,9 @@
                 <w:color w:val="000000"/>
                 <w:sz w:val="24"/>
                 <w:szCs w:val="24"/>
-              </w:rPr>
-            </w:pPr>
-            <w:r>
-              <w:rPr>
-                <w:rFonts w:ascii="Times New Roman" w:hAnsi="Times New Roman" w:cs="Times New Roman"/>
-                <w:color w:val="000000"/>
-                <w:sz w:val="24"/>
-                <w:szCs w:val="24"/>
-                <w:lang w:val="en-US"/>
-              </w:rPr>
-              <w:t>${</w:t>
-            </w:r>
-            <w:proofErr w:type="spellStart"/>
-            <w:r>
-              <w:rPr>
-                <w:rFonts w:ascii="Times New Roman" w:hAnsi="Times New Roman" w:cs="Times New Roman"/>
-                <w:color w:val="000000"/>
-                <w:sz w:val="24"/>
-                <w:szCs w:val="24"/>
-                <w:lang w:val="en-US"/>
-              </w:rPr>
-              <w:t>organization_tin</w:t>
-            </w:r>
-            <w:proofErr w:type="spellEnd"/>
-            <w:r>
-              <w:rPr>
-                <w:rFonts w:ascii="Times New Roman" w:hAnsi="Times New Roman" w:cs="Times New Roman"/>
-                <w:color w:val="000000"/>
-                <w:sz w:val="24"/>
-                <w:szCs w:val="24"/>
-                <w:lang w:val="en-US"/>
-              </w:rPr>
-              <w:t>}</w:t>
-            </w:r>
+                <w:lang w:val="en-US"/>
+              </w:rPr>
+            </w:pPr>
           </w:p>
         </w:tc>
       </w:tr>
@@ -1142,8 +1194,6 @@
               </w:rPr>
               <w:t>оформления</w:t>
             </w:r>
-            <w:bookmarkStart w:id="0" w:name="_GoBack"/>
-            <w:bookmarkEnd w:id="0"/>
             <w:r>
               <w:rPr>
                 <w:rFonts w:ascii="Times New Roman" w:hAnsi="Times New Roman" w:cs="Times New Roman"/>
@@ -2591,7 +2641,7 @@
       </w:pPr>
     </w:pPrDefault>
   </w:docDefaults>
-  <w:latentStyles w:defLockedState="0" w:defUIPriority="99" w:defSemiHidden="0" w:defUnhideWhenUsed="0" w:defQFormat="0" w:count="371">
+  <w:latentStyles w:defLockedState="0" w:defUIPriority="99" w:defSemiHidden="0" w:defUnhideWhenUsed="0" w:defQFormat="0" w:count="374">
     <w:lsdException w:name="Normal" w:uiPriority="0" w:qFormat="1"/>
     <w:lsdException w:name="heading 1" w:uiPriority="9" w:qFormat="1"/>
     <w:lsdException w:name="heading 2" w:semiHidden="1" w:uiPriority="9" w:unhideWhenUsed="1" w:qFormat="1"/>
@@ -2697,7 +2747,6 @@
     <w:lsdException w:name="HTML Sample" w:semiHidden="1" w:unhideWhenUsed="1"/>
     <w:lsdException w:name="HTML Typewriter" w:semiHidden="1" w:unhideWhenUsed="1"/>
     <w:lsdException w:name="HTML Variable" w:semiHidden="1" w:unhideWhenUsed="1"/>
-    <w:lsdException w:name="Normal Table" w:semiHidden="1" w:unhideWhenUsed="1"/>
     <w:lsdException w:name="annotation subject" w:semiHidden="1" w:unhideWhenUsed="1"/>
     <w:lsdException w:name="No List" w:semiHidden="1" w:unhideWhenUsed="1"/>
     <w:lsdException w:name="Outline List 1" w:semiHidden="1" w:unhideWhenUsed="1"/>
@@ -2742,7 +2791,6 @@
     <w:lsdException w:name="Table Professional" w:semiHidden="1" w:unhideWhenUsed="1"/>
     <w:lsdException w:name="Table Subtle 1" w:semiHidden="1" w:unhideWhenUsed="1"/>
     <w:lsdException w:name="Table Subtle 2" w:semiHidden="1" w:unhideWhenUsed="1"/>
-    <w:lsdException w:name="Table Web 1" w:semiHidden="1" w:unhideWhenUsed="1"/>
     <w:lsdException w:name="Table Web 2" w:semiHidden="1" w:unhideWhenUsed="1"/>
     <w:lsdException w:name="Table Web 3" w:semiHidden="1" w:unhideWhenUsed="1"/>
     <w:lsdException w:name="Balloon Text" w:semiHidden="1" w:unhideWhenUsed="1"/>
@@ -2963,6 +3011,9 @@
     <w:lsdException w:name="List Table 5 Dark Accent 6" w:uiPriority="50"/>
     <w:lsdException w:name="List Table 6 Colorful Accent 6" w:uiPriority="51"/>
     <w:lsdException w:name="List Table 7 Colorful Accent 6" w:uiPriority="52"/>
+    <w:lsdException w:name="Mention" w:semiHidden="1" w:unhideWhenUsed="1"/>
+    <w:lsdException w:name="Smart Hyperlink" w:semiHidden="1" w:unhideWhenUsed="1"/>
+    <w:lsdException w:name="Hashtag" w:semiHidden="1" w:unhideWhenUsed="1"/>
   </w:latentStyles>
   <w:style w:type="paragraph" w:default="1" w:styleId="a">
     <w:name w:val="Normal"/>

</xml_diff>